<commit_message>
All functions complete. Includes debugging options
Took 6 hours 19 minutes
</commit_message>
<xml_diff>
--- a/report.docx
+++ b/report.docx
@@ -104,15 +104,7 @@
         </w:numPr>
       </w:pPr>
       <w:r>
-        <w:t>Mark choices[queen[</w:t>
-      </w:r>
-      <w:proofErr w:type="spellStart"/>
-      <w:r>
-        <w:t>i</w:t>
-      </w:r>
-      <w:proofErr w:type="spellEnd"/>
-      <w:r>
-        <w:t>]] = false (vertical)</w:t>
+        <w:t>Mark choices[queen[i]] = false (vertical)</w:t>
       </w:r>
     </w:p>
     <w:p>
@@ -124,31 +116,7 @@
         </w:numPr>
       </w:pPr>
       <w:r>
-        <w:t>Mark choices[queen[</w:t>
-      </w:r>
-      <w:proofErr w:type="spellStart"/>
-      <w:r>
-        <w:t>i</w:t>
-      </w:r>
-      <w:proofErr w:type="spellEnd"/>
-      <w:r>
-        <w:t xml:space="preserve">] + </w:t>
-      </w:r>
-      <w:proofErr w:type="spellStart"/>
-      <w:r>
-        <w:t>nextRow</w:t>
-      </w:r>
-      <w:proofErr w:type="spellEnd"/>
-      <w:r>
-        <w:t xml:space="preserve"> – </w:t>
-      </w:r>
-      <w:proofErr w:type="spellStart"/>
-      <w:r>
-        <w:t>i</w:t>
-      </w:r>
-      <w:proofErr w:type="spellEnd"/>
-      <w:r>
-        <w:t>] (diagonal)</w:t>
+        <w:t>Mark choices[queen[i] + nextRow – i] (diagonal)</w:t>
       </w:r>
     </w:p>
     <w:p>
@@ -160,68 +128,12 @@
         </w:numPr>
       </w:pPr>
       <w:r>
-        <w:t>Mark choices[queen[</w:t>
-      </w:r>
-      <w:proofErr w:type="spellStart"/>
-      <w:r>
-        <w:t>i</w:t>
-      </w:r>
-      <w:proofErr w:type="spellEnd"/>
-      <w:r>
-        <w:t xml:space="preserve">] – </w:t>
-      </w:r>
-      <w:proofErr w:type="spellStart"/>
-      <w:r>
-        <w:t>nextRow</w:t>
-      </w:r>
-      <w:proofErr w:type="spellEnd"/>
-      <w:r>
-        <w:t xml:space="preserve"> + </w:t>
-      </w:r>
-      <w:proofErr w:type="spellStart"/>
-      <w:r>
-        <w:t>i</w:t>
-      </w:r>
-      <w:proofErr w:type="spellEnd"/>
-      <w:r>
-        <w:t>] (antidiagonal)</w:t>
-      </w:r>
-    </w:p>
-    <w:p>
-      <w:r>
-        <w:t>Essentially the +</w:t>
-      </w:r>
-      <w:proofErr w:type="spellStart"/>
-      <w:r>
-        <w:t>nextRow</w:t>
-      </w:r>
-      <w:proofErr w:type="spellEnd"/>
-      <w:r>
-        <w:t xml:space="preserve"> represents the diagonal movements. For example, take queen[2], the one on the leftmost column. Its ‘</w:t>
-      </w:r>
-      <w:proofErr w:type="spellStart"/>
-      <w:r>
-        <w:t>i</w:t>
-      </w:r>
-      <w:proofErr w:type="spellEnd"/>
-      <w:r>
-        <w:t xml:space="preserve">’ value would be 2 since its third in the array, </w:t>
-      </w:r>
-      <w:proofErr w:type="spellStart"/>
-      <w:r>
-        <w:t>nextRow</w:t>
-      </w:r>
-      <w:proofErr w:type="spellEnd"/>
-      <w:r>
-        <w:t xml:space="preserve"> would currently be 3 because that’s the row of the next queen, and queen[</w:t>
-      </w:r>
-      <w:proofErr w:type="spellStart"/>
-      <w:r>
-        <w:t>i</w:t>
-      </w:r>
-      <w:proofErr w:type="spellEnd"/>
-      <w:r>
-        <w:t>] is 0. Thus we mark choice[queen[3]] = 0 (the value right below it), choice[queen[3] + 3 – 2] = 1, the diagonal to the right, and the last would overflow into the negatives so its ignored.</w:t>
+        <w:t>Mark choices[queen[i] – nextRow + i] (antidiagonal)</w:t>
+      </w:r>
+    </w:p>
+    <w:p>
+      <w:r>
+        <w:t>Essentially the +nextRow represents the diagonal movements. For example, take queen[2], the one on the leftmost column. Its ‘i’ value would be 2 since its third in the array, nextRow would currently be 3 because that’s the row of the next queen, and queen[i] is 0. Thus we mark choice[queen[3]] = 0 (the value right below it), choice[queen[3] + 3 – 2] = 1, the diagonal to the right, and the last would overflow into the negatives so its ignored.</w:t>
       </w:r>
     </w:p>
     <w:p>
@@ -239,45 +151,54 @@
         <w:t>Space complexity: O(n) where N = number of queens</w:t>
       </w:r>
     </w:p>
-    <w:p>
-      <w:r>
-        <w:t xml:space="preserve">However, in each given search N is constant. Thus, each effectively acts as a constant time operation. The most important thing in the rest of this program is that each ‘board’ is 1(short N) + 1 (short </w:t>
-      </w:r>
-      <w:proofErr w:type="spellStart"/>
-      <w:r>
-        <w:t>nextRow</w:t>
-      </w:r>
-      <w:proofErr w:type="spellEnd"/>
-      <w:r>
-        <w:t xml:space="preserve">) + N/8 (vector&lt;bool&gt; choices) + N (vector&lt;short&gt;queens) = 2 + 9N/8 bytes. Note that vector&lt;bool&gt; contains a backend that optimises Boolean vectors into </w:t>
-      </w:r>
-      <w:proofErr w:type="spellStart"/>
-      <w:r>
-        <w:t>bitvectors</w:t>
-      </w:r>
-      <w:proofErr w:type="spellEnd"/>
-      <w:r>
-        <w:t xml:space="preserve"> – making each Boolean 1 bit instead of 1 byte. </w:t>
-      </w:r>
-      <w:r>
-        <w:t>Having a board be 20 bytes at N=16 is much lighter than just a full board, which would be O(n</w:t>
-      </w:r>
-      <w:r>
+    <w:p/>
+    <w:p>
+      <w:pPr>
         <w:rPr>
-          <w:vertAlign w:val="superscript"/>
+          <w:u w:val="single"/>
         </w:rPr>
-        <w:t>2</w:t>
-      </w:r>
-      <w:r>
-        <w:t>) complexity, or 16 x 16 = 256 bytes plus choices and spare variables.</w:t>
-      </w:r>
-    </w:p>
-    <w:p>
-      <w:r>
-        <w:t>Additionally, this structure does not lose out on time complexity to a standard one. The fastest way for a full board to check if something is a danger position is to just know it; that is, toggle all the danger positions when a piece is placed. However, this means that for each queen placed four lines must be toggled as well, which results in more operations than this.</w:t>
-      </w:r>
-    </w:p>
-    <w:p>
+      </w:pPr>
+      <w:r>
+        <w:rPr>
+          <w:u w:val="single"/>
+        </w:rPr>
+        <w:t>Other comments</w:t>
+      </w:r>
+    </w:p>
+    <w:p>
+      <w:pPr>
+        <w:pStyle w:val="ListParagraph"/>
+        <w:numPr>
+          <w:ilvl w:val="0"/>
+          <w:numId w:val="13"/>
+        </w:numPr>
+      </w:pPr>
+      <w:r>
+        <w:t>My algorithm may seem unusually fast</w:t>
+      </w:r>
+      <w:r>
+        <w:t xml:space="preserve">. </w:t>
+      </w:r>
+      <w:r>
+        <w:t>If you compile it yourself, it will be a fair chunk slower due to the compiling flags I use.</w:t>
+      </w:r>
+    </w:p>
+    <w:p>
+      <w:pPr>
+        <w:pStyle w:val="ListParagraph"/>
+        <w:numPr>
+          <w:ilvl w:val="0"/>
+          <w:numId w:val="13"/>
+        </w:numPr>
+      </w:pPr>
+      <w:r>
+        <w:t>I wrote the program in Windows Subsystem for Linux so you may have problems compiling it</w:t>
+      </w:r>
+      <w:r>
+        <w:t xml:space="preserve"> yourself.</w:t>
+      </w:r>
+      <w:bookmarkStart w:id="0" w:name="_GoBack"/>
+      <w:bookmarkEnd w:id="0"/>
       <w:r>
         <w:br w:type="page"/>
       </w:r>
@@ -298,10 +219,28 @@
       <w:r>
         <w:t>Question 1: Implement an algorithm</w:t>
       </w:r>
-    </w:p>
-    <w:p>
-      <w:r>
-        <w:t>BFS was implemented – see the BFS function. Its directly from the lecture slides.</w:t>
+      <w:r>
+        <w:t>: BFS</w:t>
+      </w:r>
+    </w:p>
+    <w:p>
+      <w:r>
+        <w:t>BFS was implemented</w:t>
+      </w:r>
+      <w:r>
+        <w:t xml:space="preserve"> from the slides – see badBFS(</w:t>
+      </w:r>
+      <w:r>
+        <w:t>)</w:t>
+      </w:r>
+      <w:r>
+        <w:t xml:space="preserve">. However, a tip was given that checking for previous values is not necessary as no duplicates appear – see </w:t>
+      </w:r>
+      <w:r>
+        <w:t>BFS().</w:t>
+      </w:r>
+      <w:r>
+        <w:t xml:space="preserve"> </w:t>
       </w:r>
     </w:p>
     <w:p>
@@ -333,195 +272,455 @@
       </w:r>
     </w:p>
     <w:p>
-      <w:r>
-        <w:t xml:space="preserve">Nevertheless, here are the benchmark times up to N = </w:t>
-      </w:r>
-      <w:r>
-        <w:t>16</w:t>
-      </w:r>
-      <w:r>
-        <w:t>:</w:t>
-      </w:r>
-    </w:p>
-    <w:p>
-      <w:r>
-        <w:t xml:space="preserve">NIGHTMARE </w:t>
-      </w:r>
-      <w:proofErr w:type="spellStart"/>
-      <w:r>
-        <w:t>NIGHTMARE</w:t>
-      </w:r>
-      <w:proofErr w:type="spellEnd"/>
-      <w:r>
-        <w:t xml:space="preserve"> </w:t>
-      </w:r>
-      <w:proofErr w:type="spellStart"/>
-      <w:r>
-        <w:t>NIGHTMARE</w:t>
-      </w:r>
-      <w:proofErr w:type="spellEnd"/>
-      <w:r>
-        <w:t xml:space="preserve"> </w:t>
-      </w:r>
-      <w:proofErr w:type="spellStart"/>
-      <w:r>
-        <w:t>NIGHTMARE</w:t>
-      </w:r>
-      <w:proofErr w:type="spellEnd"/>
-      <w:r>
-        <w:t xml:space="preserve"> </w:t>
-      </w:r>
-      <w:proofErr w:type="spellStart"/>
-      <w:r>
-        <w:t>NIGHTMARE</w:t>
-      </w:r>
-      <w:proofErr w:type="spellEnd"/>
-      <w:r>
-        <w:t xml:space="preserve"> </w:t>
-      </w:r>
-      <w:proofErr w:type="spellStart"/>
-      <w:r>
-        <w:t>NIGHTMARE</w:t>
-      </w:r>
-      <w:proofErr w:type="spellEnd"/>
-      <w:r>
-        <w:t xml:space="preserve"> </w:t>
-      </w:r>
-      <w:proofErr w:type="spellStart"/>
-      <w:r>
-        <w:t>NIGHTMARE</w:t>
-      </w:r>
-      <w:proofErr w:type="spellEnd"/>
-      <w:r>
-        <w:t xml:space="preserve"> </w:t>
-      </w:r>
-      <w:proofErr w:type="spellStart"/>
-      <w:r>
-        <w:t>NIGHTMARE</w:t>
-      </w:r>
-      <w:proofErr w:type="spellEnd"/>
-      <w:r>
-        <w:t xml:space="preserve"> </w:t>
-      </w:r>
-      <w:r>
-        <w:t>And here is my task manager by N = 16:</w:t>
-      </w:r>
-    </w:p>
-    <w:p>
-      <w:r>
-        <w:t xml:space="preserve">NIGHTMARE </w:t>
-      </w:r>
-      <w:proofErr w:type="spellStart"/>
-      <w:r>
-        <w:t>NIGHTMARE</w:t>
-      </w:r>
-      <w:proofErr w:type="spellEnd"/>
-      <w:r>
-        <w:t xml:space="preserve"> </w:t>
-      </w:r>
-      <w:proofErr w:type="spellStart"/>
-      <w:r>
-        <w:t>NIGHTMARE</w:t>
-      </w:r>
-      <w:proofErr w:type="spellEnd"/>
-      <w:r>
-        <w:t xml:space="preserve"> </w:t>
-      </w:r>
-      <w:proofErr w:type="spellStart"/>
-      <w:r>
-        <w:t>NIGHTMARE</w:t>
-      </w:r>
-      <w:proofErr w:type="spellEnd"/>
-      <w:r>
-        <w:t xml:space="preserve"> </w:t>
-      </w:r>
-      <w:proofErr w:type="spellStart"/>
-      <w:r>
-        <w:t>NIGHTMARE</w:t>
-      </w:r>
-      <w:proofErr w:type="spellEnd"/>
-      <w:r>
-        <w:t xml:space="preserve"> </w:t>
-      </w:r>
-      <w:proofErr w:type="spellStart"/>
-      <w:r>
-        <w:t>NIGHTMARE</w:t>
-      </w:r>
-      <w:proofErr w:type="spellEnd"/>
-      <w:r>
-        <w:t xml:space="preserve"> </w:t>
-      </w:r>
-      <w:proofErr w:type="spellStart"/>
-      <w:r>
-        <w:t>NIGHTMARE</w:t>
-      </w:r>
-      <w:proofErr w:type="spellEnd"/>
-      <w:r>
-        <w:t xml:space="preserve"> </w:t>
-      </w:r>
-      <w:proofErr w:type="spellStart"/>
-      <w:r>
-        <w:t>NIGHTMARE</w:t>
-      </w:r>
-      <w:proofErr w:type="spellEnd"/>
-    </w:p>
-    <w:p>
-      <w:r>
-        <w:t xml:space="preserve">NIGHTMARE </w:t>
-      </w:r>
-      <w:proofErr w:type="spellStart"/>
-      <w:r>
-        <w:t>NIGHTMARE</w:t>
-      </w:r>
-      <w:proofErr w:type="spellEnd"/>
-      <w:r>
-        <w:t xml:space="preserve"> </w:t>
-      </w:r>
-      <w:proofErr w:type="spellStart"/>
-      <w:r>
-        <w:t>NIGHTMARE</w:t>
-      </w:r>
-      <w:proofErr w:type="spellEnd"/>
-      <w:r>
-        <w:t xml:space="preserve"> </w:t>
-      </w:r>
-      <w:proofErr w:type="spellStart"/>
-      <w:r>
-        <w:t>NIGHTMARE</w:t>
-      </w:r>
-      <w:proofErr w:type="spellEnd"/>
-      <w:r>
-        <w:t xml:space="preserve"> </w:t>
-      </w:r>
-      <w:proofErr w:type="spellStart"/>
-      <w:r>
-        <w:t>NIGHTMARE</w:t>
-      </w:r>
-      <w:proofErr w:type="spellEnd"/>
-      <w:r>
-        <w:t xml:space="preserve"> </w:t>
-      </w:r>
-      <w:proofErr w:type="spellStart"/>
-      <w:r>
-        <w:t>NIGHTMARE</w:t>
-      </w:r>
-      <w:proofErr w:type="spellEnd"/>
-      <w:r>
-        <w:t xml:space="preserve"> </w:t>
-      </w:r>
-      <w:proofErr w:type="spellStart"/>
-      <w:r>
-        <w:t>NIGHTMARE</w:t>
-      </w:r>
-      <w:proofErr w:type="spellEnd"/>
-      <w:r>
-        <w:t xml:space="preserve"> </w:t>
-      </w:r>
-      <w:proofErr w:type="spellStart"/>
-      <w:r>
-        <w:t>NIGHTMARE</w:t>
-      </w:r>
-      <w:proofErr w:type="spellEnd"/>
+      <w:pPr>
+        <w:rPr>
+          <w:sz w:val="20"/>
+          <w:szCs w:val="20"/>
+        </w:rPr>
+      </w:pPr>
+      <w:r>
+        <w:t xml:space="preserve">Nevertheless, </w:t>
+      </w:r>
+      <w:r>
+        <w:t xml:space="preserve">here are a few boards. Note </w:t>
+      </w:r>
+      <w:r>
+        <w:t>that benchmarks for every algorithm was dumped in benchmarks.txt.</w:t>
+      </w:r>
+    </w:p>
+    <w:tbl>
+      <w:tblPr>
+        <w:tblStyle w:val="TableGrid"/>
+        <w:tblW w:w="0" w:type="auto"/>
+        <w:tblBorders>
+          <w:top w:val="none" w:sz="0" w:space="0" w:color="auto"/>
+          <w:left w:val="none" w:sz="0" w:space="0" w:color="auto"/>
+          <w:bottom w:val="none" w:sz="0" w:space="0" w:color="auto"/>
+          <w:right w:val="none" w:sz="0" w:space="0" w:color="auto"/>
+          <w:insideH w:val="none" w:sz="0" w:space="0" w:color="auto"/>
+          <w:insideV w:val="none" w:sz="0" w:space="0" w:color="auto"/>
+        </w:tblBorders>
+        <w:tblLook w:val="04A0" w:firstRow="1" w:lastRow="0" w:firstColumn="1" w:lastColumn="0" w:noHBand="0" w:noVBand="1"/>
+      </w:tblPr>
+      <w:tblGrid>
+        <w:gridCol w:w="3478"/>
+        <w:gridCol w:w="3462"/>
+        <w:gridCol w:w="3516"/>
+      </w:tblGrid>
+      <w:tr>
+        <w:tc>
+          <w:tcPr>
+            <w:tcW w:w="3478" w:type="dxa"/>
+          </w:tcPr>
+          <w:p>
+            <w:r>
+              <w:drawing>
+                <wp:inline distT="0" distB="0" distL="0" distR="0" wp14:anchorId="61F9732A" wp14:editId="39C3EA86">
+                  <wp:extent cx="2029108" cy="628738"/>
+                  <wp:effectExtent l="0" t="0" r="0" b="0"/>
+                  <wp:docPr id="4" name="Picture 4"/>
+                  <wp:cNvGraphicFramePr>
+                    <a:graphicFrameLocks xmlns:a="http://schemas.openxmlformats.org/drawingml/2006/main" noChangeAspect="1"/>
+                  </wp:cNvGraphicFramePr>
+                  <a:graphic xmlns:a="http://schemas.openxmlformats.org/drawingml/2006/main">
+                    <a:graphicData uri="http://schemas.openxmlformats.org/drawingml/2006/picture">
+                      <pic:pic xmlns:pic="http://schemas.openxmlformats.org/drawingml/2006/picture">
+                        <pic:nvPicPr>
+                          <pic:cNvPr id="1" name=""/>
+                          <pic:cNvPicPr/>
+                        </pic:nvPicPr>
+                        <pic:blipFill>
+                          <a:blip r:embed="rId10"/>
+                          <a:stretch>
+                            <a:fillRect/>
+                          </a:stretch>
+                        </pic:blipFill>
+                        <pic:spPr>
+                          <a:xfrm>
+                            <a:off x="0" y="0"/>
+                            <a:ext cx="2029108" cy="628738"/>
+                          </a:xfrm>
+                          <a:prstGeom prst="rect">
+                            <a:avLst/>
+                          </a:prstGeom>
+                        </pic:spPr>
+                      </pic:pic>
+                    </a:graphicData>
+                  </a:graphic>
+                </wp:inline>
+              </w:drawing>
+            </w:r>
+            <w:r>
+              <w:drawing>
+                <wp:inline distT="0" distB="0" distL="0" distR="0" wp14:anchorId="0F335A17" wp14:editId="4013EDB6">
+                  <wp:extent cx="1933845" cy="2362530"/>
+                  <wp:effectExtent l="0" t="0" r="9525" b="0"/>
+                  <wp:docPr id="5" name="Picture 5"/>
+                  <wp:cNvGraphicFramePr>
+                    <a:graphicFrameLocks xmlns:a="http://schemas.openxmlformats.org/drawingml/2006/main" noChangeAspect="1"/>
+                  </wp:cNvGraphicFramePr>
+                  <a:graphic xmlns:a="http://schemas.openxmlformats.org/drawingml/2006/main">
+                    <a:graphicData uri="http://schemas.openxmlformats.org/drawingml/2006/picture">
+                      <pic:pic xmlns:pic="http://schemas.openxmlformats.org/drawingml/2006/picture">
+                        <pic:nvPicPr>
+                          <pic:cNvPr id="1" name=""/>
+                          <pic:cNvPicPr/>
+                        </pic:nvPicPr>
+                        <pic:blipFill>
+                          <a:blip r:embed="rId11"/>
+                          <a:stretch>
+                            <a:fillRect/>
+                          </a:stretch>
+                        </pic:blipFill>
+                        <pic:spPr>
+                          <a:xfrm>
+                            <a:off x="0" y="0"/>
+                            <a:ext cx="1933845" cy="2362530"/>
+                          </a:xfrm>
+                          <a:prstGeom prst="rect">
+                            <a:avLst/>
+                          </a:prstGeom>
+                        </pic:spPr>
+                      </pic:pic>
+                    </a:graphicData>
+                  </a:graphic>
+                </wp:inline>
+              </w:drawing>
+            </w:r>
+          </w:p>
+        </w:tc>
+        <w:tc>
+          <w:tcPr>
+            <w:tcW w:w="3462" w:type="dxa"/>
+          </w:tcPr>
+          <w:p>
+            <w:r>
+              <w:drawing>
+                <wp:inline distT="0" distB="0" distL="0" distR="0" wp14:anchorId="08FC8843" wp14:editId="5B0438C5">
+                  <wp:extent cx="1895740" cy="2829320"/>
+                  <wp:effectExtent l="0" t="0" r="9525" b="0"/>
+                  <wp:docPr id="7" name="Picture 7"/>
+                  <wp:cNvGraphicFramePr>
+                    <a:graphicFrameLocks xmlns:a="http://schemas.openxmlformats.org/drawingml/2006/main" noChangeAspect="1"/>
+                  </wp:cNvGraphicFramePr>
+                  <a:graphic xmlns:a="http://schemas.openxmlformats.org/drawingml/2006/main">
+                    <a:graphicData uri="http://schemas.openxmlformats.org/drawingml/2006/picture">
+                      <pic:pic xmlns:pic="http://schemas.openxmlformats.org/drawingml/2006/picture">
+                        <pic:nvPicPr>
+                          <pic:cNvPr id="1" name=""/>
+                          <pic:cNvPicPr/>
+                        </pic:nvPicPr>
+                        <pic:blipFill>
+                          <a:blip r:embed="rId12"/>
+                          <a:stretch>
+                            <a:fillRect/>
+                          </a:stretch>
+                        </pic:blipFill>
+                        <pic:spPr>
+                          <a:xfrm>
+                            <a:off x="0" y="0"/>
+                            <a:ext cx="1895740" cy="2829320"/>
+                          </a:xfrm>
+                          <a:prstGeom prst="rect">
+                            <a:avLst/>
+                          </a:prstGeom>
+                        </pic:spPr>
+                      </pic:pic>
+                    </a:graphicData>
+                  </a:graphic>
+                </wp:inline>
+              </w:drawing>
+            </w:r>
+          </w:p>
+        </w:tc>
+        <w:tc>
+          <w:tcPr>
+            <w:tcW w:w="3516" w:type="dxa"/>
+          </w:tcPr>
+          <w:p>
+            <w:r>
+              <w:drawing>
+                <wp:inline distT="0" distB="0" distL="0" distR="0" wp14:anchorId="58C409B9" wp14:editId="73B5E05C">
+                  <wp:extent cx="1905266" cy="2819794"/>
+                  <wp:effectExtent l="0" t="0" r="0" b="0"/>
+                  <wp:docPr id="8" name="Picture 8"/>
+                  <wp:cNvGraphicFramePr>
+                    <a:graphicFrameLocks xmlns:a="http://schemas.openxmlformats.org/drawingml/2006/main" noChangeAspect="1"/>
+                  </wp:cNvGraphicFramePr>
+                  <a:graphic xmlns:a="http://schemas.openxmlformats.org/drawingml/2006/main">
+                    <a:graphicData uri="http://schemas.openxmlformats.org/drawingml/2006/picture">
+                      <pic:pic xmlns:pic="http://schemas.openxmlformats.org/drawingml/2006/picture">
+                        <pic:nvPicPr>
+                          <pic:cNvPr id="1" name=""/>
+                          <pic:cNvPicPr/>
+                        </pic:nvPicPr>
+                        <pic:blipFill>
+                          <a:blip r:embed="rId13"/>
+                          <a:stretch>
+                            <a:fillRect/>
+                          </a:stretch>
+                        </pic:blipFill>
+                        <pic:spPr>
+                          <a:xfrm>
+                            <a:off x="0" y="0"/>
+                            <a:ext cx="1905266" cy="2819794"/>
+                          </a:xfrm>
+                          <a:prstGeom prst="rect">
+                            <a:avLst/>
+                          </a:prstGeom>
+                        </pic:spPr>
+                      </pic:pic>
+                    </a:graphicData>
+                  </a:graphic>
+                </wp:inline>
+              </w:drawing>
+            </w:r>
+          </w:p>
+        </w:tc>
+      </w:tr>
+      <w:tr>
+        <w:tc>
+          <w:tcPr>
+            <w:tcW w:w="3478" w:type="dxa"/>
+          </w:tcPr>
+          <w:p>
+            <w:r>
+              <w:drawing>
+                <wp:inline distT="0" distB="0" distL="0" distR="0" wp14:anchorId="47A53FB5" wp14:editId="2989EB95">
+                  <wp:extent cx="1933845" cy="2810267"/>
+                  <wp:effectExtent l="0" t="0" r="9525" b="9525"/>
+                  <wp:docPr id="9" name="Picture 9"/>
+                  <wp:cNvGraphicFramePr>
+                    <a:graphicFrameLocks xmlns:a="http://schemas.openxmlformats.org/drawingml/2006/main" noChangeAspect="1"/>
+                  </wp:cNvGraphicFramePr>
+                  <a:graphic xmlns:a="http://schemas.openxmlformats.org/drawingml/2006/main">
+                    <a:graphicData uri="http://schemas.openxmlformats.org/drawingml/2006/picture">
+                      <pic:pic xmlns:pic="http://schemas.openxmlformats.org/drawingml/2006/picture">
+                        <pic:nvPicPr>
+                          <pic:cNvPr id="1" name=""/>
+                          <pic:cNvPicPr/>
+                        </pic:nvPicPr>
+                        <pic:blipFill>
+                          <a:blip r:embed="rId14"/>
+                          <a:stretch>
+                            <a:fillRect/>
+                          </a:stretch>
+                        </pic:blipFill>
+                        <pic:spPr>
+                          <a:xfrm>
+                            <a:off x="0" y="0"/>
+                            <a:ext cx="1933845" cy="2810267"/>
+                          </a:xfrm>
+                          <a:prstGeom prst="rect">
+                            <a:avLst/>
+                          </a:prstGeom>
+                        </pic:spPr>
+                      </pic:pic>
+                    </a:graphicData>
+                  </a:graphic>
+                </wp:inline>
+              </w:drawing>
+            </w:r>
+          </w:p>
+        </w:tc>
+        <w:tc>
+          <w:tcPr>
+            <w:tcW w:w="3462" w:type="dxa"/>
+          </w:tcPr>
+          <w:p>
+            <w:r>
+              <w:drawing>
+                <wp:inline distT="0" distB="0" distL="0" distR="0" wp14:anchorId="6FBEE231" wp14:editId="08F86485">
+                  <wp:extent cx="1924319" cy="2638793"/>
+                  <wp:effectExtent l="0" t="0" r="0" b="0"/>
+                  <wp:docPr id="10" name="Picture 10"/>
+                  <wp:cNvGraphicFramePr>
+                    <a:graphicFrameLocks xmlns:a="http://schemas.openxmlformats.org/drawingml/2006/main" noChangeAspect="1"/>
+                  </wp:cNvGraphicFramePr>
+                  <a:graphic xmlns:a="http://schemas.openxmlformats.org/drawingml/2006/main">
+                    <a:graphicData uri="http://schemas.openxmlformats.org/drawingml/2006/picture">
+                      <pic:pic xmlns:pic="http://schemas.openxmlformats.org/drawingml/2006/picture">
+                        <pic:nvPicPr>
+                          <pic:cNvPr id="1" name=""/>
+                          <pic:cNvPicPr/>
+                        </pic:nvPicPr>
+                        <pic:blipFill>
+                          <a:blip r:embed="rId15"/>
+                          <a:stretch>
+                            <a:fillRect/>
+                          </a:stretch>
+                        </pic:blipFill>
+                        <pic:spPr>
+                          <a:xfrm>
+                            <a:off x="0" y="0"/>
+                            <a:ext cx="1924319" cy="2638793"/>
+                          </a:xfrm>
+                          <a:prstGeom prst="rect">
+                            <a:avLst/>
+                          </a:prstGeom>
+                        </pic:spPr>
+                      </pic:pic>
+                    </a:graphicData>
+                  </a:graphic>
+                </wp:inline>
+              </w:drawing>
+            </w:r>
+          </w:p>
+        </w:tc>
+        <w:tc>
+          <w:tcPr>
+            <w:tcW w:w="3516" w:type="dxa"/>
+          </w:tcPr>
+          <w:p>
+            <w:r>
+              <w:drawing>
+                <wp:inline distT="0" distB="0" distL="0" distR="0" wp14:anchorId="0C1B8265" wp14:editId="16661843">
+                  <wp:extent cx="2086266" cy="2762636"/>
+                  <wp:effectExtent l="0" t="0" r="9525" b="0"/>
+                  <wp:docPr id="11" name="Picture 11"/>
+                  <wp:cNvGraphicFramePr>
+                    <a:graphicFrameLocks xmlns:a="http://schemas.openxmlformats.org/drawingml/2006/main" noChangeAspect="1"/>
+                  </wp:cNvGraphicFramePr>
+                  <a:graphic xmlns:a="http://schemas.openxmlformats.org/drawingml/2006/main">
+                    <a:graphicData uri="http://schemas.openxmlformats.org/drawingml/2006/picture">
+                      <pic:pic xmlns:pic="http://schemas.openxmlformats.org/drawingml/2006/picture">
+                        <pic:nvPicPr>
+                          <pic:cNvPr id="1" name=""/>
+                          <pic:cNvPicPr/>
+                        </pic:nvPicPr>
+                        <pic:blipFill>
+                          <a:blip r:embed="rId16"/>
+                          <a:stretch>
+                            <a:fillRect/>
+                          </a:stretch>
+                        </pic:blipFill>
+                        <pic:spPr>
+                          <a:xfrm>
+                            <a:off x="0" y="0"/>
+                            <a:ext cx="2086266" cy="2762636"/>
+                          </a:xfrm>
+                          <a:prstGeom prst="rect">
+                            <a:avLst/>
+                          </a:prstGeom>
+                        </pic:spPr>
+                      </pic:pic>
+                    </a:graphicData>
+                  </a:graphic>
+                </wp:inline>
+              </w:drawing>
+            </w:r>
+          </w:p>
+        </w:tc>
+      </w:tr>
+    </w:tbl>
+    <w:p>
+      <w:r>
+        <w:lastRenderedPageBreak/>
+        <w:drawing>
+          <wp:inline distT="0" distB="0" distL="0" distR="0" wp14:anchorId="03F5A20F" wp14:editId="17FA6825">
+            <wp:extent cx="4710047" cy="2179929"/>
+            <wp:effectExtent l="0" t="0" r="0" b="0"/>
+            <wp:docPr id="12" name="Picture 12"/>
+            <wp:cNvGraphicFramePr>
+              <a:graphicFrameLocks xmlns:a="http://schemas.openxmlformats.org/drawingml/2006/main" noChangeAspect="1"/>
+            </wp:cNvGraphicFramePr>
+            <a:graphic xmlns:a="http://schemas.openxmlformats.org/drawingml/2006/main">
+              <a:graphicData uri="http://schemas.openxmlformats.org/drawingml/2006/picture">
+                <pic:pic xmlns:pic="http://schemas.openxmlformats.org/drawingml/2006/picture">
+                  <pic:nvPicPr>
+                    <pic:cNvPr id="1" name=""/>
+                    <pic:cNvPicPr/>
+                  </pic:nvPicPr>
+                  <pic:blipFill>
+                    <a:blip r:embed="rId17"/>
+                    <a:stretch>
+                      <a:fillRect/>
+                    </a:stretch>
+                  </pic:blipFill>
+                  <pic:spPr>
+                    <a:xfrm>
+                      <a:off x="0" y="0"/>
+                      <a:ext cx="4728076" cy="2188273"/>
+                    </a:xfrm>
+                    <a:prstGeom prst="rect">
+                      <a:avLst/>
+                    </a:prstGeom>
+                  </pic:spPr>
+                </pic:pic>
+              </a:graphicData>
+            </a:graphic>
+          </wp:inline>
+        </w:drawing>
+      </w:r>
+    </w:p>
+    <w:p/>
+    <w:p>
+      <w:r>
+        <w:t>And here is</w:t>
+      </w:r>
+      <w:r>
+        <w:t xml:space="preserve"> the task manager</w:t>
+      </w:r>
+      <w:r>
+        <w:t xml:space="preserve"> by N = 16:</w:t>
+      </w:r>
+    </w:p>
+    <w:p>
+      <w:pPr>
+        <w:jc w:val="center"/>
+      </w:pPr>
+      <w:r>
+        <w:rPr>
+          <w:noProof/>
+        </w:rPr>
+        <w:drawing>
+          <wp:inline distT="0" distB="0" distL="0" distR="0" wp14:anchorId="4961DBBE" wp14:editId="4A37EE00">
+            <wp:extent cx="2248214" cy="847843"/>
+            <wp:effectExtent l="0" t="0" r="0" b="9525"/>
+            <wp:docPr id="2" name="Picture 2"/>
+            <wp:cNvGraphicFramePr>
+              <a:graphicFrameLocks xmlns:a="http://schemas.openxmlformats.org/drawingml/2006/main" noChangeAspect="1"/>
+            </wp:cNvGraphicFramePr>
+            <a:graphic xmlns:a="http://schemas.openxmlformats.org/drawingml/2006/main">
+              <a:graphicData uri="http://schemas.openxmlformats.org/drawingml/2006/picture">
+                <pic:pic xmlns:pic="http://schemas.openxmlformats.org/drawingml/2006/picture">
+                  <pic:nvPicPr>
+                    <pic:cNvPr id="1" name=""/>
+                    <pic:cNvPicPr/>
+                  </pic:nvPicPr>
+                  <pic:blipFill>
+                    <a:blip r:embed="rId18"/>
+                    <a:stretch>
+                      <a:fillRect/>
+                    </a:stretch>
+                  </pic:blipFill>
+                  <pic:spPr>
+                    <a:xfrm>
+                      <a:off x="0" y="0"/>
+                      <a:ext cx="2248214" cy="847843"/>
+                    </a:xfrm>
+                    <a:prstGeom prst="rect">
+                      <a:avLst/>
+                    </a:prstGeom>
+                  </pic:spPr>
+                </pic:pic>
+              </a:graphicData>
+            </a:graphic>
+          </wp:inline>
+        </w:drawing>
+      </w:r>
+    </w:p>
+    <w:p>
+      <w:pPr>
+        <w:pStyle w:val="ListParagraph"/>
+        <w:numPr>
+          <w:ilvl w:val="0"/>
+          <w:numId w:val="13"/>
+        </w:numPr>
+      </w:pPr>
+      <w:r>
+        <w:t>To run this benchmark select ‘BFS’ and ‘1 17 1’ in the program.</w:t>
+      </w:r>
     </w:p>
     <w:p>
       <w:pPr>
@@ -533,76 +732,10 @@
     </w:p>
     <w:p>
       <w:r>
-        <w:t>Just use the formula</w:t>
-      </w:r>
-    </w:p>
-    <w:p/>
-    <w:p>
-      <w:pPr>
-        <w:pStyle w:val="Heading2"/>
-      </w:pPr>
-      <w:r>
-        <w:t>Question 4: Suggest a way to prune the search tree to make it faster</w:t>
-      </w:r>
-      <w:r>
-        <w:t xml:space="preserve"> and give new benchmarks</w:t>
-      </w:r>
-    </w:p>
-    <w:p>
-      <w:r>
-        <w:t>The obvious difference is that no node encountered will be repeated due to the method that the tree is explored. If one piece is added to a specific row, and that splits into more, the same piece will not be added to that same row again. As such, the check for whether the current node already exists in previous versions can be scrapped.</w:t>
-      </w:r>
-      <w:r>
-        <w:t xml:space="preserve"> A</w:t>
-      </w:r>
-      <w:r>
-        <w:t xml:space="preserve">dditionally, instead of just counting a node as ‘complete’ after its placed into the queue and popped again, you can just </w:t>
-      </w:r>
-      <w:r>
-        <w:t>immediately count it once it is found. This cuts off the last layer of the tree and jumps straight to it instead.</w:t>
-      </w:r>
-      <w:r>
-        <w:t xml:space="preserve"> </w:t>
-      </w:r>
-      <w:r>
-        <w:t>However, t</w:t>
-      </w:r>
-      <w:bookmarkStart w:id="0" w:name="_GoBack"/>
-      <w:bookmarkEnd w:id="0"/>
-      <w:r>
-        <w:t>hese two are simply small improvements.</w:t>
-      </w:r>
-    </w:p>
-    <w:p>
-      <w:r>
-        <w:t>A significant enough change</w:t>
-      </w:r>
-      <w:r>
-        <w:t xml:space="preserve"> would entail entire sections being knocked out. The best way to do this would be to start the tree with only considering the first half of the elements and double the result. Take the 4x4 solution: the solutions are symmetrical of one another. If a solution can get found, it can likely be flipped, and in some cases possibly rotated.</w:t>
-      </w:r>
-      <w:r>
-        <w:t xml:space="preserve"> As such, a ‘solved’ board can be taken in, rotated 3 times and duplicates can get removed. </w:t>
-      </w:r>
-    </w:p>
-    <w:p/>
-    <w:p>
-      <w:r>
-        <w:t xml:space="preserve">However, BFS is fundamentally not able to complete this search tree. As stated earlier, the memory usage is simply too high. Additionally, to find the solution to this problem we </w:t>
-      </w:r>
-      <w:r>
-        <w:t>must</w:t>
-      </w:r>
-      <w:r>
-        <w:t xml:space="preserve"> fully explore the search tree, and BFS’s main advantage is that it does not have to do that.  </w:t>
-      </w:r>
-      <w:r>
-        <w:t>So, the algorithm was swapped over the DFS and allowed to finish N = 20:</w:t>
-      </w:r>
-    </w:p>
-    <w:p/>
-    <w:p>
-      <w:r>
-        <w:t>To make uninformed searches a viable approach, the only thing that can be done further than this is optimising the structure for finding the next point and it could become parallelised. However, this aren’t ‘functional’ reductions of the speed – that is, we do not go lower than O(b</w:t>
+        <w:t xml:space="preserve">We can use the N values to calculate the sizes of the trees. </w:t>
+      </w:r>
+      <w:r>
+        <w:t>BFS’s time complexity is O(b</w:t>
       </w:r>
       <w:r>
         <w:rPr>
@@ -611,16 +744,1195 @@
         <w:t>d</w:t>
       </w:r>
       <w:r>
-        <w:t xml:space="preserve">) because </w:t>
-      </w:r>
-      <w:r>
-        <w:t>that is the definition of fully exploring the tree.</w:t>
+        <w:t>), but this gives an unrealistic answer as it makes the number of branches a constant. An easier way to get the exact number of operations required to fill the tree is N!.</w:t>
+      </w:r>
+      <w:r>
+        <w:t xml:space="preserve"> It’d obvious that this is the number of nodes by N=3 </w:t>
+      </w:r>
+      <w:r>
+        <w:t>–</w:t>
       </w:r>
       <w:r>
         <w:t xml:space="preserve"> </w:t>
       </w:r>
-    </w:p>
-    <w:p>
+      <w:r>
+        <w:t xml:space="preserve">in the first choice, there are three columns the queen can go [1, 2, 3], in the second choice there’s two because one was taken up, and the last only one. Thus nodes = N! is correct in this case. Note this only works because </w:t>
+      </w:r>
+      <w:r>
+        <w:t>the number of options reduces by one every time</w:t>
+      </w:r>
+      <w:r>
+        <w:t>.</w:t>
+      </w:r>
+    </w:p>
+    <w:p>
+      <w:r>
+        <w:t xml:space="preserve">Due to variable allocation though, there is a significant amount of overhead. Additionally, C++ would </w:t>
+      </w:r>
+      <w:r>
+        <w:t>be doing shortcuts to compress the data as the size increases, which leads to the data appearing to say that it is not factorial.</w:t>
+      </w:r>
+    </w:p>
+    <w:tbl>
+      <w:tblPr>
+        <w:tblW w:w="4440" w:type="dxa"/>
+        <w:jc w:val="center"/>
+        <w:tblBorders>
+          <w:top w:val="single" w:sz="4" w:space="0" w:color="auto"/>
+          <w:left w:val="single" w:sz="4" w:space="0" w:color="auto"/>
+          <w:bottom w:val="single" w:sz="4" w:space="0" w:color="auto"/>
+          <w:right w:val="single" w:sz="4" w:space="0" w:color="auto"/>
+          <w:insideH w:val="single" w:sz="4" w:space="0" w:color="auto"/>
+          <w:insideV w:val="single" w:sz="4" w:space="0" w:color="auto"/>
+        </w:tblBorders>
+        <w:tblLook w:val="04A0" w:firstRow="1" w:lastRow="0" w:firstColumn="1" w:lastColumn="0" w:noHBand="0" w:noVBand="1"/>
+      </w:tblPr>
+      <w:tblGrid>
+        <w:gridCol w:w="960"/>
+        <w:gridCol w:w="1053"/>
+        <w:gridCol w:w="2520"/>
+      </w:tblGrid>
+      <w:tr>
+        <w:trPr>
+          <w:trHeight w:val="300"/>
+          <w:jc w:val="center"/>
+        </w:trPr>
+        <w:tc>
+          <w:tcPr>
+            <w:tcW w:w="960" w:type="dxa"/>
+            <w:shd w:val="clear" w:color="auto" w:fill="auto"/>
+            <w:noWrap/>
+            <w:vAlign w:val="bottom"/>
+            <w:hideMark/>
+          </w:tcPr>
+          <w:p>
+            <w:pPr>
+              <w:spacing w:after="0"/>
+              <w:jc w:val="center"/>
+              <w:rPr>
+                <w:rFonts w:ascii="Calibri" w:eastAsia="Times New Roman" w:hAnsi="Calibri" w:cs="Calibri"/>
+                <w:color w:val="000000"/>
+                <w:lang w:eastAsia="ja-JP"/>
+              </w:rPr>
+            </w:pPr>
+            <w:r>
+              <w:rPr>
+                <w:rFonts w:ascii="Calibri" w:eastAsia="Times New Roman" w:hAnsi="Calibri" w:cs="Calibri"/>
+                <w:color w:val="000000"/>
+                <w:lang w:eastAsia="ja-JP"/>
+              </w:rPr>
+              <w:t xml:space="preserve">N = </w:t>
+            </w:r>
+          </w:p>
+        </w:tc>
+        <w:tc>
+          <w:tcPr>
+            <w:tcW w:w="960" w:type="dxa"/>
+            <w:shd w:val="clear" w:color="auto" w:fill="auto"/>
+            <w:noWrap/>
+            <w:vAlign w:val="bottom"/>
+            <w:hideMark/>
+          </w:tcPr>
+          <w:p>
+            <w:pPr>
+              <w:spacing w:after="0"/>
+              <w:jc w:val="center"/>
+              <w:rPr>
+                <w:rFonts w:ascii="Calibri" w:eastAsia="Times New Roman" w:hAnsi="Calibri" w:cs="Calibri"/>
+                <w:color w:val="000000"/>
+                <w:lang w:eastAsia="ja-JP"/>
+              </w:rPr>
+            </w:pPr>
+            <w:r>
+              <w:rPr>
+                <w:rFonts w:ascii="Calibri" w:eastAsia="Times New Roman" w:hAnsi="Calibri" w:cs="Calibri"/>
+                <w:color w:val="000000"/>
+                <w:lang w:eastAsia="ja-JP"/>
+              </w:rPr>
+              <w:t>Time</w:t>
+            </w:r>
+          </w:p>
+        </w:tc>
+        <w:tc>
+          <w:tcPr>
+            <w:tcW w:w="2520" w:type="dxa"/>
+            <w:shd w:val="clear" w:color="auto" w:fill="auto"/>
+            <w:noWrap/>
+            <w:vAlign w:val="bottom"/>
+            <w:hideMark/>
+          </w:tcPr>
+          <w:p>
+            <w:pPr>
+              <w:spacing w:after="0"/>
+              <w:rPr>
+                <w:rFonts w:ascii="Calibri" w:eastAsia="Times New Roman" w:hAnsi="Calibri" w:cs="Calibri"/>
+                <w:color w:val="000000"/>
+                <w:lang w:eastAsia="ja-JP"/>
+              </w:rPr>
+            </w:pPr>
+            <w:r>
+              <w:rPr>
+                <w:rFonts w:ascii="Calibri" w:eastAsia="Times New Roman" w:hAnsi="Calibri" w:cs="Calibri"/>
+                <w:color w:val="000000"/>
+                <w:lang w:eastAsia="ja-JP"/>
+              </w:rPr>
+              <w:t>times bigger than previous</w:t>
+            </w:r>
+          </w:p>
+        </w:tc>
+      </w:tr>
+      <w:tr>
+        <w:trPr>
+          <w:trHeight w:val="300"/>
+          <w:jc w:val="center"/>
+        </w:trPr>
+        <w:tc>
+          <w:tcPr>
+            <w:tcW w:w="960" w:type="dxa"/>
+            <w:shd w:val="clear" w:color="auto" w:fill="auto"/>
+            <w:noWrap/>
+            <w:vAlign w:val="bottom"/>
+            <w:hideMark/>
+          </w:tcPr>
+          <w:p>
+            <w:pPr>
+              <w:spacing w:after="0"/>
+              <w:jc w:val="center"/>
+              <w:rPr>
+                <w:rFonts w:ascii="Calibri" w:eastAsia="Times New Roman" w:hAnsi="Calibri" w:cs="Calibri"/>
+                <w:color w:val="000000"/>
+                <w:lang w:eastAsia="ja-JP"/>
+              </w:rPr>
+            </w:pPr>
+            <w:r>
+              <w:rPr>
+                <w:rFonts w:ascii="Calibri" w:eastAsia="Times New Roman" w:hAnsi="Calibri" w:cs="Calibri"/>
+                <w:color w:val="000000"/>
+                <w:lang w:eastAsia="ja-JP"/>
+              </w:rPr>
+              <w:t>6</w:t>
+            </w:r>
+          </w:p>
+        </w:tc>
+        <w:tc>
+          <w:tcPr>
+            <w:tcW w:w="960" w:type="dxa"/>
+            <w:shd w:val="clear" w:color="auto" w:fill="auto"/>
+            <w:noWrap/>
+            <w:vAlign w:val="bottom"/>
+            <w:hideMark/>
+          </w:tcPr>
+          <w:p>
+            <w:pPr>
+              <w:spacing w:after="0"/>
+              <w:jc w:val="center"/>
+              <w:rPr>
+                <w:rFonts w:ascii="Calibri" w:eastAsia="Times New Roman" w:hAnsi="Calibri" w:cs="Calibri"/>
+                <w:color w:val="000000"/>
+                <w:lang w:eastAsia="ja-JP"/>
+              </w:rPr>
+            </w:pPr>
+            <w:r>
+              <w:rPr>
+                <w:rFonts w:ascii="Calibri" w:eastAsia="Times New Roman" w:hAnsi="Calibri" w:cs="Calibri"/>
+                <w:color w:val="000000"/>
+                <w:lang w:eastAsia="ja-JP"/>
+              </w:rPr>
+              <w:t>0.000167</w:t>
+            </w:r>
+          </w:p>
+        </w:tc>
+        <w:tc>
+          <w:tcPr>
+            <w:tcW w:w="2520" w:type="dxa"/>
+            <w:shd w:val="clear" w:color="auto" w:fill="auto"/>
+            <w:noWrap/>
+            <w:vAlign w:val="bottom"/>
+            <w:hideMark/>
+          </w:tcPr>
+          <w:p>
+            <w:pPr>
+              <w:spacing w:after="0"/>
+              <w:jc w:val="center"/>
+              <w:rPr>
+                <w:rFonts w:ascii="Calibri" w:eastAsia="Times New Roman" w:hAnsi="Calibri" w:cs="Calibri"/>
+                <w:color w:val="000000"/>
+                <w:lang w:eastAsia="ja-JP"/>
+              </w:rPr>
+            </w:pPr>
+          </w:p>
+        </w:tc>
+      </w:tr>
+      <w:tr>
+        <w:trPr>
+          <w:trHeight w:val="300"/>
+          <w:jc w:val="center"/>
+        </w:trPr>
+        <w:tc>
+          <w:tcPr>
+            <w:tcW w:w="960" w:type="dxa"/>
+            <w:shd w:val="clear" w:color="auto" w:fill="auto"/>
+            <w:noWrap/>
+            <w:vAlign w:val="bottom"/>
+            <w:hideMark/>
+          </w:tcPr>
+          <w:p>
+            <w:pPr>
+              <w:spacing w:after="0"/>
+              <w:jc w:val="center"/>
+              <w:rPr>
+                <w:rFonts w:ascii="Calibri" w:eastAsia="Times New Roman" w:hAnsi="Calibri" w:cs="Calibri"/>
+                <w:color w:val="000000"/>
+                <w:lang w:eastAsia="ja-JP"/>
+              </w:rPr>
+            </w:pPr>
+            <w:r>
+              <w:rPr>
+                <w:rFonts w:ascii="Calibri" w:eastAsia="Times New Roman" w:hAnsi="Calibri" w:cs="Calibri"/>
+                <w:color w:val="000000"/>
+                <w:lang w:eastAsia="ja-JP"/>
+              </w:rPr>
+              <w:t>7</w:t>
+            </w:r>
+          </w:p>
+        </w:tc>
+        <w:tc>
+          <w:tcPr>
+            <w:tcW w:w="960" w:type="dxa"/>
+            <w:shd w:val="clear" w:color="auto" w:fill="auto"/>
+            <w:noWrap/>
+            <w:vAlign w:val="bottom"/>
+            <w:hideMark/>
+          </w:tcPr>
+          <w:p>
+            <w:pPr>
+              <w:spacing w:after="0"/>
+              <w:jc w:val="center"/>
+              <w:rPr>
+                <w:rFonts w:ascii="Calibri" w:eastAsia="Times New Roman" w:hAnsi="Calibri" w:cs="Calibri"/>
+                <w:color w:val="000000"/>
+                <w:lang w:eastAsia="ja-JP"/>
+              </w:rPr>
+            </w:pPr>
+            <w:r>
+              <w:rPr>
+                <w:rFonts w:ascii="Calibri" w:eastAsia="Times New Roman" w:hAnsi="Calibri" w:cs="Calibri"/>
+                <w:color w:val="000000"/>
+                <w:lang w:eastAsia="ja-JP"/>
+              </w:rPr>
+              <w:t>0.000177</w:t>
+            </w:r>
+          </w:p>
+        </w:tc>
+        <w:tc>
+          <w:tcPr>
+            <w:tcW w:w="2520" w:type="dxa"/>
+            <w:shd w:val="clear" w:color="auto" w:fill="auto"/>
+            <w:noWrap/>
+            <w:vAlign w:val="bottom"/>
+            <w:hideMark/>
+          </w:tcPr>
+          <w:p>
+            <w:pPr>
+              <w:spacing w:after="0"/>
+              <w:jc w:val="right"/>
+              <w:rPr>
+                <w:rFonts w:ascii="Calibri" w:eastAsia="Times New Roman" w:hAnsi="Calibri" w:cs="Calibri"/>
+                <w:color w:val="000000"/>
+                <w:lang w:eastAsia="ja-JP"/>
+              </w:rPr>
+            </w:pPr>
+            <w:r>
+              <w:rPr>
+                <w:rFonts w:ascii="Calibri" w:eastAsia="Times New Roman" w:hAnsi="Calibri" w:cs="Calibri"/>
+                <w:color w:val="000000"/>
+                <w:lang w:eastAsia="ja-JP"/>
+              </w:rPr>
+              <w:t>1.05988024</w:t>
+            </w:r>
+          </w:p>
+        </w:tc>
+      </w:tr>
+      <w:tr>
+        <w:trPr>
+          <w:trHeight w:val="300"/>
+          <w:jc w:val="center"/>
+        </w:trPr>
+        <w:tc>
+          <w:tcPr>
+            <w:tcW w:w="960" w:type="dxa"/>
+            <w:shd w:val="clear" w:color="auto" w:fill="auto"/>
+            <w:noWrap/>
+            <w:vAlign w:val="bottom"/>
+            <w:hideMark/>
+          </w:tcPr>
+          <w:p>
+            <w:pPr>
+              <w:spacing w:after="0"/>
+              <w:jc w:val="center"/>
+              <w:rPr>
+                <w:rFonts w:ascii="Calibri" w:eastAsia="Times New Roman" w:hAnsi="Calibri" w:cs="Calibri"/>
+                <w:color w:val="000000"/>
+                <w:lang w:eastAsia="ja-JP"/>
+              </w:rPr>
+            </w:pPr>
+            <w:r>
+              <w:rPr>
+                <w:rFonts w:ascii="Calibri" w:eastAsia="Times New Roman" w:hAnsi="Calibri" w:cs="Calibri"/>
+                <w:color w:val="000000"/>
+                <w:lang w:eastAsia="ja-JP"/>
+              </w:rPr>
+              <w:t>8</w:t>
+            </w:r>
+          </w:p>
+        </w:tc>
+        <w:tc>
+          <w:tcPr>
+            <w:tcW w:w="960" w:type="dxa"/>
+            <w:shd w:val="clear" w:color="auto" w:fill="auto"/>
+            <w:noWrap/>
+            <w:vAlign w:val="bottom"/>
+            <w:hideMark/>
+          </w:tcPr>
+          <w:p>
+            <w:pPr>
+              <w:spacing w:after="0"/>
+              <w:jc w:val="center"/>
+              <w:rPr>
+                <w:rFonts w:ascii="Calibri" w:eastAsia="Times New Roman" w:hAnsi="Calibri" w:cs="Calibri"/>
+                <w:color w:val="000000"/>
+                <w:lang w:eastAsia="ja-JP"/>
+              </w:rPr>
+            </w:pPr>
+            <w:r>
+              <w:rPr>
+                <w:rFonts w:ascii="Calibri" w:eastAsia="Times New Roman" w:hAnsi="Calibri" w:cs="Calibri"/>
+                <w:color w:val="000000"/>
+                <w:lang w:eastAsia="ja-JP"/>
+              </w:rPr>
+              <w:t>0.000714</w:t>
+            </w:r>
+          </w:p>
+        </w:tc>
+        <w:tc>
+          <w:tcPr>
+            <w:tcW w:w="2520" w:type="dxa"/>
+            <w:shd w:val="clear" w:color="auto" w:fill="auto"/>
+            <w:noWrap/>
+            <w:vAlign w:val="bottom"/>
+            <w:hideMark/>
+          </w:tcPr>
+          <w:p>
+            <w:pPr>
+              <w:spacing w:after="0"/>
+              <w:jc w:val="right"/>
+              <w:rPr>
+                <w:rFonts w:ascii="Calibri" w:eastAsia="Times New Roman" w:hAnsi="Calibri" w:cs="Calibri"/>
+                <w:color w:val="000000"/>
+                <w:lang w:eastAsia="ja-JP"/>
+              </w:rPr>
+            </w:pPr>
+            <w:r>
+              <w:rPr>
+                <w:rFonts w:ascii="Calibri" w:eastAsia="Times New Roman" w:hAnsi="Calibri" w:cs="Calibri"/>
+                <w:color w:val="000000"/>
+                <w:lang w:eastAsia="ja-JP"/>
+              </w:rPr>
+              <w:t>4.033898305</w:t>
+            </w:r>
+          </w:p>
+        </w:tc>
+      </w:tr>
+      <w:tr>
+        <w:trPr>
+          <w:trHeight w:val="300"/>
+          <w:jc w:val="center"/>
+        </w:trPr>
+        <w:tc>
+          <w:tcPr>
+            <w:tcW w:w="960" w:type="dxa"/>
+            <w:shd w:val="clear" w:color="auto" w:fill="auto"/>
+            <w:noWrap/>
+            <w:vAlign w:val="bottom"/>
+            <w:hideMark/>
+          </w:tcPr>
+          <w:p>
+            <w:pPr>
+              <w:spacing w:after="0"/>
+              <w:jc w:val="center"/>
+              <w:rPr>
+                <w:rFonts w:ascii="Calibri" w:eastAsia="Times New Roman" w:hAnsi="Calibri" w:cs="Calibri"/>
+                <w:color w:val="000000"/>
+                <w:lang w:eastAsia="ja-JP"/>
+              </w:rPr>
+            </w:pPr>
+            <w:r>
+              <w:rPr>
+                <w:rFonts w:ascii="Calibri" w:eastAsia="Times New Roman" w:hAnsi="Calibri" w:cs="Calibri"/>
+                <w:color w:val="000000"/>
+                <w:lang w:eastAsia="ja-JP"/>
+              </w:rPr>
+              <w:t>9</w:t>
+            </w:r>
+          </w:p>
+        </w:tc>
+        <w:tc>
+          <w:tcPr>
+            <w:tcW w:w="960" w:type="dxa"/>
+            <w:shd w:val="clear" w:color="auto" w:fill="auto"/>
+            <w:noWrap/>
+            <w:vAlign w:val="bottom"/>
+            <w:hideMark/>
+          </w:tcPr>
+          <w:p>
+            <w:pPr>
+              <w:spacing w:after="0"/>
+              <w:jc w:val="center"/>
+              <w:rPr>
+                <w:rFonts w:ascii="Calibri" w:eastAsia="Times New Roman" w:hAnsi="Calibri" w:cs="Calibri"/>
+                <w:color w:val="000000"/>
+                <w:lang w:eastAsia="ja-JP"/>
+              </w:rPr>
+            </w:pPr>
+            <w:r>
+              <w:rPr>
+                <w:rFonts w:ascii="Calibri" w:eastAsia="Times New Roman" w:hAnsi="Calibri" w:cs="Calibri"/>
+                <w:color w:val="000000"/>
+                <w:lang w:eastAsia="ja-JP"/>
+              </w:rPr>
+              <w:t>0.002931</w:t>
+            </w:r>
+          </w:p>
+        </w:tc>
+        <w:tc>
+          <w:tcPr>
+            <w:tcW w:w="2520" w:type="dxa"/>
+            <w:shd w:val="clear" w:color="auto" w:fill="auto"/>
+            <w:noWrap/>
+            <w:vAlign w:val="bottom"/>
+            <w:hideMark/>
+          </w:tcPr>
+          <w:p>
+            <w:pPr>
+              <w:spacing w:after="0"/>
+              <w:jc w:val="right"/>
+              <w:rPr>
+                <w:rFonts w:ascii="Calibri" w:eastAsia="Times New Roman" w:hAnsi="Calibri" w:cs="Calibri"/>
+                <w:color w:val="000000"/>
+                <w:lang w:eastAsia="ja-JP"/>
+              </w:rPr>
+            </w:pPr>
+            <w:r>
+              <w:rPr>
+                <w:rFonts w:ascii="Calibri" w:eastAsia="Times New Roman" w:hAnsi="Calibri" w:cs="Calibri"/>
+                <w:color w:val="000000"/>
+                <w:lang w:eastAsia="ja-JP"/>
+              </w:rPr>
+              <w:t>4.105042017</w:t>
+            </w:r>
+          </w:p>
+        </w:tc>
+      </w:tr>
+      <w:tr>
+        <w:trPr>
+          <w:trHeight w:val="300"/>
+          <w:jc w:val="center"/>
+        </w:trPr>
+        <w:tc>
+          <w:tcPr>
+            <w:tcW w:w="960" w:type="dxa"/>
+            <w:shd w:val="clear" w:color="auto" w:fill="auto"/>
+            <w:noWrap/>
+            <w:vAlign w:val="bottom"/>
+            <w:hideMark/>
+          </w:tcPr>
+          <w:p>
+            <w:pPr>
+              <w:spacing w:after="0"/>
+              <w:jc w:val="center"/>
+              <w:rPr>
+                <w:rFonts w:ascii="Calibri" w:eastAsia="Times New Roman" w:hAnsi="Calibri" w:cs="Calibri"/>
+                <w:color w:val="000000"/>
+                <w:lang w:eastAsia="ja-JP"/>
+              </w:rPr>
+            </w:pPr>
+            <w:r>
+              <w:rPr>
+                <w:rFonts w:ascii="Calibri" w:eastAsia="Times New Roman" w:hAnsi="Calibri" w:cs="Calibri"/>
+                <w:color w:val="000000"/>
+                <w:lang w:eastAsia="ja-JP"/>
+              </w:rPr>
+              <w:t>10</w:t>
+            </w:r>
+          </w:p>
+        </w:tc>
+        <w:tc>
+          <w:tcPr>
+            <w:tcW w:w="960" w:type="dxa"/>
+            <w:shd w:val="clear" w:color="auto" w:fill="auto"/>
+            <w:noWrap/>
+            <w:vAlign w:val="bottom"/>
+            <w:hideMark/>
+          </w:tcPr>
+          <w:p>
+            <w:pPr>
+              <w:spacing w:after="0"/>
+              <w:jc w:val="center"/>
+              <w:rPr>
+                <w:rFonts w:ascii="Calibri" w:eastAsia="Times New Roman" w:hAnsi="Calibri" w:cs="Calibri"/>
+                <w:color w:val="000000"/>
+                <w:lang w:eastAsia="ja-JP"/>
+              </w:rPr>
+            </w:pPr>
+            <w:r>
+              <w:rPr>
+                <w:rFonts w:ascii="Calibri" w:eastAsia="Times New Roman" w:hAnsi="Calibri" w:cs="Calibri"/>
+                <w:color w:val="000000"/>
+                <w:lang w:eastAsia="ja-JP"/>
+              </w:rPr>
+              <w:t>0.012113</w:t>
+            </w:r>
+          </w:p>
+        </w:tc>
+        <w:tc>
+          <w:tcPr>
+            <w:tcW w:w="2520" w:type="dxa"/>
+            <w:shd w:val="clear" w:color="auto" w:fill="auto"/>
+            <w:noWrap/>
+            <w:vAlign w:val="bottom"/>
+            <w:hideMark/>
+          </w:tcPr>
+          <w:p>
+            <w:pPr>
+              <w:spacing w:after="0"/>
+              <w:jc w:val="right"/>
+              <w:rPr>
+                <w:rFonts w:ascii="Calibri" w:eastAsia="Times New Roman" w:hAnsi="Calibri" w:cs="Calibri"/>
+                <w:color w:val="000000"/>
+                <w:lang w:eastAsia="ja-JP"/>
+              </w:rPr>
+            </w:pPr>
+            <w:r>
+              <w:rPr>
+                <w:rFonts w:ascii="Calibri" w:eastAsia="Times New Roman" w:hAnsi="Calibri" w:cs="Calibri"/>
+                <w:color w:val="000000"/>
+                <w:lang w:eastAsia="ja-JP"/>
+              </w:rPr>
+              <w:t>4.132719208</w:t>
+            </w:r>
+          </w:p>
+        </w:tc>
+      </w:tr>
+      <w:tr>
+        <w:trPr>
+          <w:trHeight w:val="300"/>
+          <w:jc w:val="center"/>
+        </w:trPr>
+        <w:tc>
+          <w:tcPr>
+            <w:tcW w:w="960" w:type="dxa"/>
+            <w:shd w:val="clear" w:color="auto" w:fill="auto"/>
+            <w:noWrap/>
+            <w:vAlign w:val="bottom"/>
+            <w:hideMark/>
+          </w:tcPr>
+          <w:p>
+            <w:pPr>
+              <w:spacing w:after="0"/>
+              <w:jc w:val="center"/>
+              <w:rPr>
+                <w:rFonts w:ascii="Calibri" w:eastAsia="Times New Roman" w:hAnsi="Calibri" w:cs="Calibri"/>
+                <w:color w:val="000000"/>
+                <w:lang w:eastAsia="ja-JP"/>
+              </w:rPr>
+            </w:pPr>
+            <w:r>
+              <w:rPr>
+                <w:rFonts w:ascii="Calibri" w:eastAsia="Times New Roman" w:hAnsi="Calibri" w:cs="Calibri"/>
+                <w:color w:val="000000"/>
+                <w:lang w:eastAsia="ja-JP"/>
+              </w:rPr>
+              <w:t>11</w:t>
+            </w:r>
+          </w:p>
+        </w:tc>
+        <w:tc>
+          <w:tcPr>
+            <w:tcW w:w="960" w:type="dxa"/>
+            <w:shd w:val="clear" w:color="auto" w:fill="auto"/>
+            <w:noWrap/>
+            <w:vAlign w:val="bottom"/>
+            <w:hideMark/>
+          </w:tcPr>
+          <w:p>
+            <w:pPr>
+              <w:spacing w:after="0"/>
+              <w:jc w:val="center"/>
+              <w:rPr>
+                <w:rFonts w:ascii="Calibri" w:eastAsia="Times New Roman" w:hAnsi="Calibri" w:cs="Calibri"/>
+                <w:color w:val="000000"/>
+                <w:lang w:eastAsia="ja-JP"/>
+              </w:rPr>
+            </w:pPr>
+            <w:r>
+              <w:rPr>
+                <w:rFonts w:ascii="Calibri" w:eastAsia="Times New Roman" w:hAnsi="Calibri" w:cs="Calibri"/>
+                <w:color w:val="000000"/>
+                <w:lang w:eastAsia="ja-JP"/>
+              </w:rPr>
+              <w:t>0.063065</w:t>
+            </w:r>
+          </w:p>
+        </w:tc>
+        <w:tc>
+          <w:tcPr>
+            <w:tcW w:w="2520" w:type="dxa"/>
+            <w:shd w:val="clear" w:color="auto" w:fill="auto"/>
+            <w:noWrap/>
+            <w:vAlign w:val="bottom"/>
+            <w:hideMark/>
+          </w:tcPr>
+          <w:p>
+            <w:pPr>
+              <w:spacing w:after="0"/>
+              <w:jc w:val="right"/>
+              <w:rPr>
+                <w:rFonts w:ascii="Calibri" w:eastAsia="Times New Roman" w:hAnsi="Calibri" w:cs="Calibri"/>
+                <w:color w:val="000000"/>
+                <w:lang w:eastAsia="ja-JP"/>
+              </w:rPr>
+            </w:pPr>
+            <w:r>
+              <w:rPr>
+                <w:rFonts w:ascii="Calibri" w:eastAsia="Times New Roman" w:hAnsi="Calibri" w:cs="Calibri"/>
+                <w:color w:val="000000"/>
+                <w:lang w:eastAsia="ja-JP"/>
+              </w:rPr>
+              <w:t>5.206389829</w:t>
+            </w:r>
+          </w:p>
+        </w:tc>
+      </w:tr>
+      <w:tr>
+        <w:trPr>
+          <w:trHeight w:val="300"/>
+          <w:jc w:val="center"/>
+        </w:trPr>
+        <w:tc>
+          <w:tcPr>
+            <w:tcW w:w="960" w:type="dxa"/>
+            <w:shd w:val="clear" w:color="auto" w:fill="auto"/>
+            <w:noWrap/>
+            <w:vAlign w:val="bottom"/>
+            <w:hideMark/>
+          </w:tcPr>
+          <w:p>
+            <w:pPr>
+              <w:spacing w:after="0"/>
+              <w:jc w:val="center"/>
+              <w:rPr>
+                <w:rFonts w:ascii="Calibri" w:eastAsia="Times New Roman" w:hAnsi="Calibri" w:cs="Calibri"/>
+                <w:color w:val="000000"/>
+                <w:lang w:eastAsia="ja-JP"/>
+              </w:rPr>
+            </w:pPr>
+            <w:r>
+              <w:rPr>
+                <w:rFonts w:ascii="Calibri" w:eastAsia="Times New Roman" w:hAnsi="Calibri" w:cs="Calibri"/>
+                <w:color w:val="000000"/>
+                <w:lang w:eastAsia="ja-JP"/>
+              </w:rPr>
+              <w:t>12</w:t>
+            </w:r>
+          </w:p>
+        </w:tc>
+        <w:tc>
+          <w:tcPr>
+            <w:tcW w:w="960" w:type="dxa"/>
+            <w:shd w:val="clear" w:color="auto" w:fill="auto"/>
+            <w:noWrap/>
+            <w:vAlign w:val="bottom"/>
+            <w:hideMark/>
+          </w:tcPr>
+          <w:p>
+            <w:pPr>
+              <w:spacing w:after="0"/>
+              <w:jc w:val="center"/>
+              <w:rPr>
+                <w:rFonts w:ascii="Calibri" w:eastAsia="Times New Roman" w:hAnsi="Calibri" w:cs="Calibri"/>
+                <w:color w:val="000000"/>
+                <w:lang w:eastAsia="ja-JP"/>
+              </w:rPr>
+            </w:pPr>
+            <w:r>
+              <w:rPr>
+                <w:rFonts w:ascii="Calibri" w:eastAsia="Times New Roman" w:hAnsi="Calibri" w:cs="Calibri"/>
+                <w:color w:val="000000"/>
+                <w:lang w:eastAsia="ja-JP"/>
+              </w:rPr>
+              <w:t>0.357219</w:t>
+            </w:r>
+          </w:p>
+        </w:tc>
+        <w:tc>
+          <w:tcPr>
+            <w:tcW w:w="2520" w:type="dxa"/>
+            <w:shd w:val="clear" w:color="auto" w:fill="auto"/>
+            <w:noWrap/>
+            <w:vAlign w:val="bottom"/>
+            <w:hideMark/>
+          </w:tcPr>
+          <w:p>
+            <w:pPr>
+              <w:spacing w:after="0"/>
+              <w:jc w:val="right"/>
+              <w:rPr>
+                <w:rFonts w:ascii="Calibri" w:eastAsia="Times New Roman" w:hAnsi="Calibri" w:cs="Calibri"/>
+                <w:color w:val="000000"/>
+                <w:lang w:eastAsia="ja-JP"/>
+              </w:rPr>
+            </w:pPr>
+            <w:r>
+              <w:rPr>
+                <w:rFonts w:ascii="Calibri" w:eastAsia="Times New Roman" w:hAnsi="Calibri" w:cs="Calibri"/>
+                <w:color w:val="000000"/>
+                <w:lang w:eastAsia="ja-JP"/>
+              </w:rPr>
+              <w:t>5.664298739</w:t>
+            </w:r>
+          </w:p>
+        </w:tc>
+      </w:tr>
+      <w:tr>
+        <w:trPr>
+          <w:trHeight w:val="300"/>
+          <w:jc w:val="center"/>
+        </w:trPr>
+        <w:tc>
+          <w:tcPr>
+            <w:tcW w:w="960" w:type="dxa"/>
+            <w:shd w:val="clear" w:color="auto" w:fill="auto"/>
+            <w:noWrap/>
+            <w:vAlign w:val="bottom"/>
+            <w:hideMark/>
+          </w:tcPr>
+          <w:p>
+            <w:pPr>
+              <w:spacing w:after="0"/>
+              <w:jc w:val="center"/>
+              <w:rPr>
+                <w:rFonts w:ascii="Calibri" w:eastAsia="Times New Roman" w:hAnsi="Calibri" w:cs="Calibri"/>
+                <w:color w:val="000000"/>
+                <w:lang w:eastAsia="ja-JP"/>
+              </w:rPr>
+            </w:pPr>
+            <w:r>
+              <w:rPr>
+                <w:rFonts w:ascii="Calibri" w:eastAsia="Times New Roman" w:hAnsi="Calibri" w:cs="Calibri"/>
+                <w:color w:val="000000"/>
+                <w:lang w:eastAsia="ja-JP"/>
+              </w:rPr>
+              <w:t>13</w:t>
+            </w:r>
+          </w:p>
+        </w:tc>
+        <w:tc>
+          <w:tcPr>
+            <w:tcW w:w="960" w:type="dxa"/>
+            <w:shd w:val="clear" w:color="auto" w:fill="auto"/>
+            <w:noWrap/>
+            <w:vAlign w:val="bottom"/>
+            <w:hideMark/>
+          </w:tcPr>
+          <w:p>
+            <w:pPr>
+              <w:spacing w:after="0"/>
+              <w:jc w:val="center"/>
+              <w:rPr>
+                <w:rFonts w:ascii="Calibri" w:eastAsia="Times New Roman" w:hAnsi="Calibri" w:cs="Calibri"/>
+                <w:color w:val="000000"/>
+                <w:lang w:eastAsia="ja-JP"/>
+              </w:rPr>
+            </w:pPr>
+            <w:r>
+              <w:rPr>
+                <w:rFonts w:ascii="Calibri" w:eastAsia="Times New Roman" w:hAnsi="Calibri" w:cs="Calibri"/>
+                <w:color w:val="000000"/>
+                <w:lang w:eastAsia="ja-JP"/>
+              </w:rPr>
+              <w:t>1.87727</w:t>
+            </w:r>
+          </w:p>
+        </w:tc>
+        <w:tc>
+          <w:tcPr>
+            <w:tcW w:w="2520" w:type="dxa"/>
+            <w:shd w:val="clear" w:color="auto" w:fill="auto"/>
+            <w:noWrap/>
+            <w:vAlign w:val="bottom"/>
+            <w:hideMark/>
+          </w:tcPr>
+          <w:p>
+            <w:pPr>
+              <w:spacing w:after="0"/>
+              <w:jc w:val="right"/>
+              <w:rPr>
+                <w:rFonts w:ascii="Calibri" w:eastAsia="Times New Roman" w:hAnsi="Calibri" w:cs="Calibri"/>
+                <w:color w:val="000000"/>
+                <w:lang w:eastAsia="ja-JP"/>
+              </w:rPr>
+            </w:pPr>
+            <w:r>
+              <w:rPr>
+                <w:rFonts w:ascii="Calibri" w:eastAsia="Times New Roman" w:hAnsi="Calibri" w:cs="Calibri"/>
+                <w:color w:val="000000"/>
+                <w:lang w:eastAsia="ja-JP"/>
+              </w:rPr>
+              <w:t>5.255235584</w:t>
+            </w:r>
+          </w:p>
+        </w:tc>
+      </w:tr>
+      <w:tr>
+        <w:trPr>
+          <w:trHeight w:val="300"/>
+          <w:jc w:val="center"/>
+        </w:trPr>
+        <w:tc>
+          <w:tcPr>
+            <w:tcW w:w="960" w:type="dxa"/>
+            <w:shd w:val="clear" w:color="auto" w:fill="auto"/>
+            <w:noWrap/>
+            <w:vAlign w:val="bottom"/>
+            <w:hideMark/>
+          </w:tcPr>
+          <w:p>
+            <w:pPr>
+              <w:spacing w:after="0"/>
+              <w:jc w:val="center"/>
+              <w:rPr>
+                <w:rFonts w:ascii="Calibri" w:eastAsia="Times New Roman" w:hAnsi="Calibri" w:cs="Calibri"/>
+                <w:color w:val="000000"/>
+                <w:lang w:eastAsia="ja-JP"/>
+              </w:rPr>
+            </w:pPr>
+            <w:r>
+              <w:rPr>
+                <w:rFonts w:ascii="Calibri" w:eastAsia="Times New Roman" w:hAnsi="Calibri" w:cs="Calibri"/>
+                <w:color w:val="000000"/>
+                <w:lang w:eastAsia="ja-JP"/>
+              </w:rPr>
+              <w:t>14</w:t>
+            </w:r>
+          </w:p>
+        </w:tc>
+        <w:tc>
+          <w:tcPr>
+            <w:tcW w:w="960" w:type="dxa"/>
+            <w:shd w:val="clear" w:color="auto" w:fill="auto"/>
+            <w:noWrap/>
+            <w:vAlign w:val="bottom"/>
+            <w:hideMark/>
+          </w:tcPr>
+          <w:p>
+            <w:pPr>
+              <w:spacing w:after="0"/>
+              <w:jc w:val="center"/>
+              <w:rPr>
+                <w:rFonts w:ascii="Calibri" w:eastAsia="Times New Roman" w:hAnsi="Calibri" w:cs="Calibri"/>
+                <w:color w:val="000000"/>
+                <w:lang w:eastAsia="ja-JP"/>
+              </w:rPr>
+            </w:pPr>
+            <w:r>
+              <w:rPr>
+                <w:rFonts w:ascii="Calibri" w:eastAsia="Times New Roman" w:hAnsi="Calibri" w:cs="Calibri"/>
+                <w:color w:val="000000"/>
+                <w:lang w:eastAsia="ja-JP"/>
+              </w:rPr>
+              <w:t>10.6645</w:t>
+            </w:r>
+          </w:p>
+        </w:tc>
+        <w:tc>
+          <w:tcPr>
+            <w:tcW w:w="2520" w:type="dxa"/>
+            <w:shd w:val="clear" w:color="auto" w:fill="auto"/>
+            <w:noWrap/>
+            <w:vAlign w:val="bottom"/>
+            <w:hideMark/>
+          </w:tcPr>
+          <w:p>
+            <w:pPr>
+              <w:spacing w:after="0"/>
+              <w:jc w:val="right"/>
+              <w:rPr>
+                <w:rFonts w:ascii="Calibri" w:eastAsia="Times New Roman" w:hAnsi="Calibri" w:cs="Calibri"/>
+                <w:color w:val="000000"/>
+                <w:lang w:eastAsia="ja-JP"/>
+              </w:rPr>
+            </w:pPr>
+            <w:r>
+              <w:rPr>
+                <w:rFonts w:ascii="Calibri" w:eastAsia="Times New Roman" w:hAnsi="Calibri" w:cs="Calibri"/>
+                <w:color w:val="000000"/>
+                <w:lang w:eastAsia="ja-JP"/>
+              </w:rPr>
+              <w:t>5.680855711</w:t>
+            </w:r>
+          </w:p>
+        </w:tc>
+      </w:tr>
+      <w:tr>
+        <w:trPr>
+          <w:trHeight w:val="300"/>
+          <w:jc w:val="center"/>
+        </w:trPr>
+        <w:tc>
+          <w:tcPr>
+            <w:tcW w:w="960" w:type="dxa"/>
+            <w:shd w:val="clear" w:color="auto" w:fill="auto"/>
+            <w:noWrap/>
+            <w:vAlign w:val="bottom"/>
+            <w:hideMark/>
+          </w:tcPr>
+          <w:p>
+            <w:pPr>
+              <w:spacing w:after="0"/>
+              <w:jc w:val="center"/>
+              <w:rPr>
+                <w:rFonts w:ascii="Calibri" w:eastAsia="Times New Roman" w:hAnsi="Calibri" w:cs="Calibri"/>
+                <w:color w:val="000000"/>
+                <w:lang w:eastAsia="ja-JP"/>
+              </w:rPr>
+            </w:pPr>
+            <w:r>
+              <w:rPr>
+                <w:rFonts w:ascii="Calibri" w:eastAsia="Times New Roman" w:hAnsi="Calibri" w:cs="Calibri"/>
+                <w:color w:val="000000"/>
+                <w:lang w:eastAsia="ja-JP"/>
+              </w:rPr>
+              <w:t>15</w:t>
+            </w:r>
+          </w:p>
+        </w:tc>
+        <w:tc>
+          <w:tcPr>
+            <w:tcW w:w="960" w:type="dxa"/>
+            <w:shd w:val="clear" w:color="auto" w:fill="auto"/>
+            <w:noWrap/>
+            <w:vAlign w:val="bottom"/>
+            <w:hideMark/>
+          </w:tcPr>
+          <w:p>
+            <w:pPr>
+              <w:spacing w:after="0"/>
+              <w:jc w:val="center"/>
+              <w:rPr>
+                <w:rFonts w:ascii="Calibri" w:eastAsia="Times New Roman" w:hAnsi="Calibri" w:cs="Calibri"/>
+                <w:color w:val="000000"/>
+                <w:lang w:eastAsia="ja-JP"/>
+              </w:rPr>
+            </w:pPr>
+            <w:r>
+              <w:rPr>
+                <w:rFonts w:ascii="Calibri" w:eastAsia="Times New Roman" w:hAnsi="Calibri" w:cs="Calibri"/>
+                <w:color w:val="000000"/>
+                <w:lang w:eastAsia="ja-JP"/>
+              </w:rPr>
+              <w:t>74.9371</w:t>
+            </w:r>
+          </w:p>
+        </w:tc>
+        <w:tc>
+          <w:tcPr>
+            <w:tcW w:w="2520" w:type="dxa"/>
+            <w:shd w:val="clear" w:color="auto" w:fill="auto"/>
+            <w:noWrap/>
+            <w:vAlign w:val="bottom"/>
+            <w:hideMark/>
+          </w:tcPr>
+          <w:p>
+            <w:pPr>
+              <w:spacing w:after="0"/>
+              <w:jc w:val="right"/>
+              <w:rPr>
+                <w:rFonts w:ascii="Calibri" w:eastAsia="Times New Roman" w:hAnsi="Calibri" w:cs="Calibri"/>
+                <w:color w:val="000000"/>
+                <w:lang w:eastAsia="ja-JP"/>
+              </w:rPr>
+            </w:pPr>
+            <w:r>
+              <w:rPr>
+                <w:rFonts w:ascii="Calibri" w:eastAsia="Times New Roman" w:hAnsi="Calibri" w:cs="Calibri"/>
+                <w:color w:val="000000"/>
+                <w:lang w:eastAsia="ja-JP"/>
+              </w:rPr>
+              <w:t>7.02678044</w:t>
+            </w:r>
+          </w:p>
+        </w:tc>
+      </w:tr>
+    </w:tbl>
+    <w:p>
+      <w:r>
+        <w:t>Nevertheless, taking the final value, we can model the time per operation by doing (time / 15!) and multipl</w:t>
+      </w:r>
+      <w:r>
+        <w:t>y</w:t>
+      </w:r>
+      <w:r>
+        <w:t xml:space="preserve"> this by 30!</w:t>
+      </w:r>
+      <w:r>
+        <w:t xml:space="preserve"> to get </w:t>
+      </w:r>
+      <w:r>
+        <w:rPr>
+          <w:rFonts w:ascii="Calibri" w:eastAsia="Times New Roman" w:hAnsi="Calibri" w:cs="Calibri"/>
+          <w:color w:val="000000"/>
+          <w:lang w:eastAsia="ja-JP"/>
+        </w:rPr>
+        <w:t>5.95852E</w:t>
+      </w:r>
+      <w:r>
+        <w:rPr>
+          <w:rFonts w:ascii="Calibri" w:eastAsia="Times New Roman" w:hAnsi="Calibri" w:cs="Calibri"/>
+          <w:color w:val="000000"/>
+          <w:lang w:eastAsia="ja-JP"/>
+        </w:rPr>
+        <w:t>+21 seconds, or approximately</w:t>
+      </w:r>
+      <w:r>
+        <w:rPr>
+          <w:rFonts w:ascii="Calibri" w:eastAsia="Times New Roman" w:hAnsi="Calibri" w:cs="Calibri"/>
+          <w:color w:val="000000"/>
+          <w:lang w:eastAsia="ja-JP"/>
+        </w:rPr>
+        <w:t xml:space="preserve"> 48</w:t>
+      </w:r>
+      <w:r>
+        <w:rPr>
+          <w:rFonts w:ascii="Calibri" w:eastAsia="Times New Roman" w:hAnsi="Calibri" w:cs="Calibri"/>
+          <w:color w:val="000000"/>
+          <w:lang w:eastAsia="ja-JP"/>
+        </w:rPr>
+        <w:t>1 trillion years</w:t>
+      </w:r>
+      <w:r>
+        <w:rPr>
+          <w:rFonts w:ascii="Calibri" w:eastAsia="Times New Roman" w:hAnsi="Calibri" w:cs="Calibri"/>
+          <w:color w:val="000000"/>
+          <w:lang w:eastAsia="ja-JP"/>
+        </w:rPr>
+        <w:t xml:space="preserve"> </w:t>
+      </w:r>
+    </w:p>
+    <w:p>
+      <w:r>
+        <w:br w:type="page"/>
+      </w:r>
+    </w:p>
+    <w:p>
+      <w:pPr>
+        <w:pStyle w:val="Heading2"/>
+      </w:pPr>
+      <w:r>
+        <w:lastRenderedPageBreak/>
+        <w:t>Question 4: Suggest a way to prune the search tree to make it faster</w:t>
+      </w:r>
+      <w:r>
+        <w:t xml:space="preserve"> and give new benchmarks</w:t>
+      </w:r>
+    </w:p>
+    <w:p>
+      <w:r>
+        <w:t xml:space="preserve">Instead of exploring the entire tree, it can get split in half at the first step. </w:t>
+      </w:r>
+      <w:r>
+        <w:t>Take the solution to N = 4 for example, it has two solutions, and each is just a mirrored version of the other. If only the first half of the board is considered for the first step</w:t>
+      </w:r>
+      <w:r>
+        <w:t xml:space="preserve">, the number of branches can effectively get halved. The difficult part is being able to tell how many rotations/flips are valid, which a set of valid solutions was stored </w:t>
+      </w:r>
+      <w:r>
+        <w:t>to verify which solutions work.</w:t>
+      </w:r>
+    </w:p>
+    <w:p>
+      <w:r>
+        <w:t>However, the downside of this is that it uses a large amount of memory. By the time N = 15 two million</w:t>
+      </w:r>
+      <w:r>
+        <w:t xml:space="preserve"> solution boards must be stored, but at that point over 100 million boards are in the queue. </w:t>
+      </w:r>
+    </w:p>
+    <w:p/>
+    <w:p>
+      <w:r>
+        <w:t>******</w:t>
+      </w:r>
+    </w:p>
+    <w:p>
+      <w:pPr>
+        <w:pStyle w:val="Heading2"/>
+      </w:pPr>
+      <w:r>
+        <w:t>Question 5: Bonus</w:t>
+      </w:r>
+    </w:p>
+    <w:p>
+      <w:r>
+        <w:t xml:space="preserve">In </w:t>
+      </w:r>
+      <w:r>
+        <w:t>the code</w:t>
+      </w:r>
+      <w:r>
+        <w:t xml:space="preserve"> DFS and </w:t>
+      </w:r>
+      <w:r>
+        <w:t>pruned</w:t>
+      </w:r>
+      <w:r>
+        <w:t>DFS</w:t>
+      </w:r>
+      <w:r>
+        <w:t xml:space="preserve"> were implemented</w:t>
+      </w:r>
+      <w:r>
+        <w:t xml:space="preserve"> as well</w:t>
+      </w:r>
+      <w:r>
+        <w:t>. While BFS suffers from memory loss, these essentially explore the entire tree</w:t>
+      </w:r>
+      <w:r>
+        <w:t xml:space="preserve"> with linear space complexity </w:t>
+      </w:r>
+      <w:r>
+        <w:t>(</w:t>
+      </w:r>
+      <w:r>
+        <w:t>O(bd)</w:t>
+      </w:r>
+      <w:r>
+        <w:t xml:space="preserve">). </w:t>
+      </w:r>
+      <w:r>
+        <w:t>However, HalfDFS would become crippled from memory</w:t>
+      </w:r>
+      <w:r>
+        <w:t xml:space="preserve">, but the main point of this is to see if the answer to Question 3 is </w:t>
+      </w:r>
+      <w:r>
+        <w:t>any close to valid</w:t>
+      </w:r>
+      <w:r>
+        <w:t>. Here are benchmarks of how DFS fares</w:t>
+      </w:r>
+      <w:r>
+        <w:t xml:space="preserve"> from N=15 to N=xxxx.</w:t>
+      </w:r>
       <w:r>
         <w:br w:type="page"/>
       </w:r>
@@ -645,10 +1957,12 @@
         <w:pStyle w:val="Heading2"/>
       </w:pPr>
       <w:r>
-        <w:t>Question 1 – Implement an algorithm – Simulated Annealing</w:t>
-      </w:r>
-    </w:p>
-    <w:p/>
+        <w:t xml:space="preserve">Question 1 – Implement an algorithm – </w:t>
+      </w:r>
+      <w:r>
+        <w:t>Hill Climbing</w:t>
+      </w:r>
+    </w:p>
     <w:p>
       <w:pPr>
         <w:jc w:val="center"/>
@@ -666,12 +1980,9 @@
       </w:r>
     </w:p>
     <w:p>
-      <w:pPr>
-        <w:rPr>
-          <w:b/>
-          <w:bCs/>
-        </w:rPr>
-      </w:pPr>
+      <w:r>
+        <w:t xml:space="preserve">The most logical way to evaluate the price of the board is the number of collisions between queens. As long as its measured the same way, it is not important whether it is the number of pairs or </w:t>
+      </w:r>
     </w:p>
     <w:p>
       <w:pPr>
@@ -690,13 +2001,11 @@
       </w:r>
     </w:p>
     <w:p>
-      <w:pPr>
-        <w:rPr>
-          <w:b/>
-          <w:bCs/>
-        </w:rPr>
-      </w:pPr>
-    </w:p>
+      <w:r>
+        <w:t>Here are a few N = 6 board solutions:</w:t>
+      </w:r>
+    </w:p>
+    <w:p/>
     <w:p>
       <w:pPr>
         <w:jc w:val="center"/>
@@ -714,6 +2023,11 @@
       </w:r>
     </w:p>
     <w:p>
+      <w:r>
+        <w:t>This algorithm is reasonably</w:t>
+      </w:r>
+    </w:p>
+    <w:p>
       <w:pPr>
         <w:rPr>
           <w:b/>
@@ -729,7 +2043,217 @@
         <w:t>Question 2 – Compare Two searches – Simulated Annealing and Hill-climbing</w:t>
       </w:r>
     </w:p>
+    <w:p>
+      <w:r>
+        <w:t>Hill-climbing can become too slow at larger numbers</w:t>
+      </w:r>
+      <w:r>
+        <w:t>, and in that case running simulated annealing could be easier. However, the downside is that setting its temperature could be complicated and it is largely dependant on the time allowed to solve the problem.</w:t>
+      </w:r>
+      <w:r>
+        <w:t xml:space="preserve"> In the case of small boards, </w:t>
+      </w:r>
+      <w:r>
+        <w:t>the temperature can be practically non-existent, and it would still solve the board reasonably quickly.</w:t>
+      </w:r>
+    </w:p>
+    <w:p>
+      <w:r>
+        <w:t xml:space="preserve">In other problems such as the Travelling Sales Person, a maximum amount of time is allocated for </w:t>
+      </w:r>
+      <w:r>
+        <w:t xml:space="preserve">how long the </w:t>
+      </w:r>
+    </w:p>
     <w:p/>
+    <w:p>
+      <w:pPr>
+        <w:pStyle w:val="Heading2"/>
+      </w:pPr>
+      <w:r>
+        <w:t xml:space="preserve">Bonus Question 3: </w:t>
+      </w:r>
+      <w:r>
+        <w:t>Random Restarts</w:t>
+      </w:r>
+    </w:p>
+    <w:p>
+      <w:r>
+        <w:t>Both</w:t>
+      </w:r>
+      <w:r>
+        <w:t xml:space="preserve"> algorithms can get stuck (try running simulated annealing on N=10 a few times, it </w:t>
+      </w:r>
+      <w:r>
+        <w:rPr>
+          <w:i/>
+          <w:iCs/>
+        </w:rPr>
+        <w:t>will</w:t>
+      </w:r>
+      <w:r>
+        <w:t xml:space="preserve"> get stuck)</w:t>
+      </w:r>
+      <w:r>
+        <w:t>, and using random restarts can solve this. Ho</w:t>
+      </w:r>
+    </w:p>
+    <w:p/>
+    <w:p>
+      <w:pPr>
+        <w:pStyle w:val="Heading2"/>
+      </w:pPr>
+      <w:r>
+        <w:t>Bonus fun fact!</w:t>
+      </w:r>
+    </w:p>
+    <w:p>
+      <w:r>
+        <w:t xml:space="preserve">I track how long </w:t>
+      </w:r>
+      <w:r>
+        <w:t>all</w:t>
+      </w:r>
+      <w:r>
+        <w:t xml:space="preserve"> my assignments take, and this one took me a whopping</w:t>
+      </w:r>
+      <w:r>
+        <w:t xml:space="preserve"> 20 hours. This is </w:t>
+      </w:r>
+      <w:r>
+        <w:t>the</w:t>
+      </w:r>
+      <w:r>
+        <w:t xml:space="preserve"> </w:t>
+      </w:r>
+      <w:r>
+        <w:t>3</w:t>
+      </w:r>
+      <w:r>
+        <w:rPr>
+          <w:vertAlign w:val="superscript"/>
+        </w:rPr>
+        <w:t>rd</w:t>
+      </w:r>
+      <w:r>
+        <w:t xml:space="preserve"> biggest assignment I’ve done at Griffith so far, and the others were</w:t>
+      </w:r>
+    </w:p>
+    <w:p>
+      <w:pPr>
+        <w:pStyle w:val="ListParagraph"/>
+        <w:numPr>
+          <w:ilvl w:val="0"/>
+          <w:numId w:val="13"/>
+        </w:numPr>
+      </w:pPr>
+      <w:r>
+        <w:t>1810ICT: TSP. This was split into three parts</w:t>
+      </w:r>
+      <w:r>
+        <w:t xml:space="preserve"> over 12 weeks</w:t>
+      </w:r>
+      <w:r>
+        <w:t>, but it totalled at ~60 hours</w:t>
+      </w:r>
+    </w:p>
+    <w:p>
+      <w:pPr>
+        <w:pStyle w:val="ListParagraph"/>
+        <w:numPr>
+          <w:ilvl w:val="0"/>
+          <w:numId w:val="13"/>
+        </w:numPr>
+      </w:pPr>
+      <w:r>
+        <w:t xml:space="preserve">1806ICT: The lecturer accidentally made the assignment too big! </w:t>
+      </w:r>
+      <w:r>
+        <w:t>We had 4 weeks and it took 80 hours!</w:t>
+      </w:r>
+    </w:p>
+    <w:p>
+      <w:r>
+        <w:t xml:space="preserve">The difficulty of this assignment was </w:t>
+      </w:r>
+      <w:r>
+        <w:t>8</w:t>
+      </w:r>
+      <w:r>
+        <w:t>/10 to me</w:t>
+      </w:r>
+      <w:r>
+        <w:t xml:space="preserve"> where 5 is the average assignment so far and 1806ICT was a 9 </w:t>
+      </w:r>
+      <w:r>
+        <w:rPr>
+          <mc:AlternateContent>
+            <mc:Choice Requires="w16se"/>
+            <mc:Fallback>
+              <w:rFonts w:ascii="Segoe UI Emoji" w:eastAsia="Segoe UI Emoji" w:hAnsi="Segoe UI Emoji" w:cs="Segoe UI Emoji"/>
+            </mc:Fallback>
+          </mc:AlternateContent>
+        </w:rPr>
+        <mc:AlternateContent>
+          <mc:Choice Requires="w16se">
+            <w16se:symEx w16se:font="Segoe UI Emoji" w16se:char="1F60A"/>
+          </mc:Choice>
+          <mc:Fallback>
+            <w:t>😊</w:t>
+          </mc:Fallback>
+        </mc:AlternateContent>
+      </w:r>
+      <w:r>
+        <w:t xml:space="preserve">. This is relative to the content taught and </w:t>
+      </w:r>
+      <w:r>
+        <w:t xml:space="preserve">the amount of time given. </w:t>
+      </w:r>
+    </w:p>
+    <w:p>
+      <w:r>
+        <w:t>In my opinion, this assignment could have been improved by:</w:t>
+      </w:r>
+    </w:p>
+    <w:p>
+      <w:pPr>
+        <w:pStyle w:val="ListParagraph"/>
+        <w:numPr>
+          <w:ilvl w:val="0"/>
+          <w:numId w:val="14"/>
+        </w:numPr>
+      </w:pPr>
+      <w:r>
+        <w:t>Releasing the assignment a week earlier</w:t>
+      </w:r>
+    </w:p>
+    <w:p>
+      <w:pPr>
+        <w:pStyle w:val="ListParagraph"/>
+        <w:numPr>
+          <w:ilvl w:val="0"/>
+          <w:numId w:val="14"/>
+        </w:numPr>
+      </w:pPr>
+      <w:r>
+        <w:t xml:space="preserve"> </w:t>
+      </w:r>
+      <w:r>
+        <w:t>Scheduling the due date to be later</w:t>
+      </w:r>
+    </w:p>
+    <w:p>
+      <w:pPr>
+        <w:pStyle w:val="ListParagraph"/>
+        <w:numPr>
+          <w:ilvl w:val="0"/>
+          <w:numId w:val="14"/>
+        </w:numPr>
+      </w:pPr>
+      <w:r>
+        <w:t>Not having a lecture that contains this same problem</w:t>
+      </w:r>
+    </w:p>
     <w:sectPr>
       <w:pgSz w:w="11906" w:h="16838"/>
       <w:pgMar w:top="720" w:right="720" w:bottom="720" w:left="720" w:header="708" w:footer="708" w:gutter="0"/>
@@ -1789,6 +3313,95 @@
     </w:lvl>
   </w:abstractNum>
   <w:abstractNum w:abstractNumId="8" w15:restartNumberingAfterBreak="0">
+    <w:nsid w:val="63C53771"/>
+    <w:multiLevelType w:val="hybridMultilevel"/>
+    <w:tmpl w:val="F0FC765A"/>
+    <w:lvl w:ilvl="0" w:tplc="0C090017">
+      <w:start w:val="1"/>
+      <w:numFmt w:val="lowerLetter"/>
+      <w:lvlText w:val="%1)"/>
+      <w:lvlJc w:val="left"/>
+      <w:pPr>
+        <w:ind w:left="720" w:hanging="360"/>
+      </w:pPr>
+      <w:rPr>
+        <w:rFonts w:hint="default"/>
+      </w:rPr>
+    </w:lvl>
+    <w:lvl w:ilvl="1" w:tplc="0C090019" w:tentative="1">
+      <w:start w:val="1"/>
+      <w:numFmt w:val="lowerLetter"/>
+      <w:lvlText w:val="%2."/>
+      <w:lvlJc w:val="left"/>
+      <w:pPr>
+        <w:ind w:left="1440" w:hanging="360"/>
+      </w:pPr>
+    </w:lvl>
+    <w:lvl w:ilvl="2" w:tplc="0C09001B" w:tentative="1">
+      <w:start w:val="1"/>
+      <w:numFmt w:val="lowerRoman"/>
+      <w:lvlText w:val="%3."/>
+      <w:lvlJc w:val="right"/>
+      <w:pPr>
+        <w:ind w:left="2160" w:hanging="180"/>
+      </w:pPr>
+    </w:lvl>
+    <w:lvl w:ilvl="3" w:tplc="0C09000F" w:tentative="1">
+      <w:start w:val="1"/>
+      <w:numFmt w:val="decimal"/>
+      <w:lvlText w:val="%4."/>
+      <w:lvlJc w:val="left"/>
+      <w:pPr>
+        <w:ind w:left="2880" w:hanging="360"/>
+      </w:pPr>
+    </w:lvl>
+    <w:lvl w:ilvl="4" w:tplc="0C090019" w:tentative="1">
+      <w:start w:val="1"/>
+      <w:numFmt w:val="lowerLetter"/>
+      <w:lvlText w:val="%5."/>
+      <w:lvlJc w:val="left"/>
+      <w:pPr>
+        <w:ind w:left="3600" w:hanging="360"/>
+      </w:pPr>
+    </w:lvl>
+    <w:lvl w:ilvl="5" w:tplc="0C09001B" w:tentative="1">
+      <w:start w:val="1"/>
+      <w:numFmt w:val="lowerRoman"/>
+      <w:lvlText w:val="%6."/>
+      <w:lvlJc w:val="right"/>
+      <w:pPr>
+        <w:ind w:left="4320" w:hanging="180"/>
+      </w:pPr>
+    </w:lvl>
+    <w:lvl w:ilvl="6" w:tplc="0C09000F" w:tentative="1">
+      <w:start w:val="1"/>
+      <w:numFmt w:val="decimal"/>
+      <w:lvlText w:val="%7."/>
+      <w:lvlJc w:val="left"/>
+      <w:pPr>
+        <w:ind w:left="5040" w:hanging="360"/>
+      </w:pPr>
+    </w:lvl>
+    <w:lvl w:ilvl="7" w:tplc="0C090019" w:tentative="1">
+      <w:start w:val="1"/>
+      <w:numFmt w:val="lowerLetter"/>
+      <w:lvlText w:val="%8."/>
+      <w:lvlJc w:val="left"/>
+      <w:pPr>
+        <w:ind w:left="5760" w:hanging="360"/>
+      </w:pPr>
+    </w:lvl>
+    <w:lvl w:ilvl="8" w:tplc="0C09001B" w:tentative="1">
+      <w:start w:val="1"/>
+      <w:numFmt w:val="lowerRoman"/>
+      <w:lvlText w:val="%9."/>
+      <w:lvlJc w:val="right"/>
+      <w:pPr>
+        <w:ind w:left="6480" w:hanging="180"/>
+      </w:pPr>
+    </w:lvl>
+  </w:abstractNum>
+  <w:abstractNum w:abstractNumId="9" w15:restartNumberingAfterBreak="0">
     <w:nsid w:val="6C05596E"/>
     <w:multiLevelType w:val="hybridMultilevel"/>
     <w:tmpl w:val="995CE25E"/>
@@ -1900,7 +3513,7 @@
       </w:rPr>
     </w:lvl>
   </w:abstractNum>
-  <w:abstractNum w:abstractNumId="9" w15:restartNumberingAfterBreak="0">
+  <w:abstractNum w:abstractNumId="10" w15:restartNumberingAfterBreak="0">
     <w:nsid w:val="70634568"/>
     <w:multiLevelType w:val="hybridMultilevel"/>
     <w:tmpl w:val="2870ADEE"/>
@@ -2012,7 +3625,7 @@
       </w:rPr>
     </w:lvl>
   </w:abstractNum>
-  <w:abstractNum w:abstractNumId="10" w15:restartNumberingAfterBreak="0">
+  <w:abstractNum w:abstractNumId="11" w15:restartNumberingAfterBreak="0">
     <w:nsid w:val="77A679BA"/>
     <w:multiLevelType w:val="multilevel"/>
     <w:tmpl w:val="59DCD872"/>
@@ -2161,7 +3774,7 @@
       </w:rPr>
     </w:lvl>
   </w:abstractNum>
-  <w:abstractNum w:abstractNumId="11" w15:restartNumberingAfterBreak="0">
+  <w:abstractNum w:abstractNumId="12" w15:restartNumberingAfterBreak="0">
     <w:nsid w:val="799D5260"/>
     <w:multiLevelType w:val="multilevel"/>
     <w:tmpl w:val="C554A102"/>
@@ -2310,7 +3923,7 @@
       </w:rPr>
     </w:lvl>
   </w:abstractNum>
-  <w:abstractNum w:abstractNumId="12" w15:restartNumberingAfterBreak="0">
+  <w:abstractNum w:abstractNumId="13" w15:restartNumberingAfterBreak="0">
     <w:nsid w:val="7CE3735D"/>
     <w:multiLevelType w:val="hybridMultilevel"/>
     <w:tmpl w:val="74E03200"/>
@@ -2427,7 +4040,7 @@
     <w:abstractNumId w:val="1"/>
   </w:num>
   <w:num w:numId="2">
-    <w:abstractNumId w:val="10"/>
+    <w:abstractNumId w:val="11"/>
   </w:num>
   <w:num w:numId="3">
     <w:abstractNumId w:val="2"/>
@@ -2439,10 +4052,10 @@
     <w:abstractNumId w:val="3"/>
   </w:num>
   <w:num w:numId="6">
-    <w:abstractNumId w:val="11"/>
+    <w:abstractNumId w:val="12"/>
   </w:num>
   <w:num w:numId="7">
-    <w:abstractNumId w:val="9"/>
+    <w:abstractNumId w:val="10"/>
   </w:num>
   <w:num w:numId="8">
     <w:abstractNumId w:val="6"/>
@@ -2451,7 +4064,7 @@
     <w:abstractNumId w:val="4"/>
   </w:num>
   <w:num w:numId="10">
-    <w:abstractNumId w:val="8"/>
+    <w:abstractNumId w:val="9"/>
   </w:num>
   <w:num w:numId="11">
     <w:abstractNumId w:val="5"/>
@@ -2460,7 +4073,10 @@
     <w:abstractNumId w:val="7"/>
   </w:num>
   <w:num w:numId="13">
-    <w:abstractNumId w:val="12"/>
+    <w:abstractNumId w:val="13"/>
+  </w:num>
+  <w:num w:numId="14">
+    <w:abstractNumId w:val="8"/>
   </w:num>
 </w:numbering>
 </file>
@@ -3708,6 +5324,21 @@
 </file>
 
 <file path=customXml/item1.xml><?xml version="1.0" encoding="utf-8"?>
+<p:properties xmlns:p="http://schemas.microsoft.com/office/2006/metadata/properties" xmlns:xsi="http://www.w3.org/2001/XMLSchema-instance" xmlns:pc="http://schemas.microsoft.com/office/infopath/2007/PartnerControls">
+  <documentManagement/>
+</p:properties>
+</file>
+
+<file path=customXml/item2.xml><?xml version="1.0" encoding="utf-8"?>
+<?mso-contentType ?>
+<FormTemplates xmlns="http://schemas.microsoft.com/sharepoint/v3/contenttype/forms">
+  <Display>DocumentLibraryForm</Display>
+  <Edit>DocumentLibraryForm</Edit>
+  <New>DocumentLibraryForm</New>
+</FormTemplates>
+</file>
+
+<file path=customXml/item3.xml><?xml version="1.0" encoding="utf-8"?>
 <ct:contentTypeSchema xmlns:ct="http://schemas.microsoft.com/office/2006/metadata/contentType" xmlns:ma="http://schemas.microsoft.com/office/2006/metadata/properties/metaAttributes" ct:_="" ma:_="" ma:contentTypeName="Document" ma:contentTypeID="0x0101009BE3019C456E144EA95B63F3592D7450" ma:contentTypeVersion="12" ma:contentTypeDescription="Create a new document." ma:contentTypeScope="" ma:versionID="205dbf8d071b84c281c0cc4e46d3f312">
   <xsd:schema xmlns:xsd="http://www.w3.org/2001/XMLSchema" xmlns:xs="http://www.w3.org/2001/XMLSchema" xmlns:p="http://schemas.microsoft.com/office/2006/metadata/properties" xmlns:ns3="af3562f8-1dc7-4d38-9a22-b1ef0b3f48d9" xmlns:ns4="10feb841-3bde-4477-8810-0243f4afd9cd" targetNamespace="http://schemas.microsoft.com/office/2006/metadata/properties" ma:root="true" ma:fieldsID="72884aab989ea0e4628ca883fa4d17a5" ns3:_="" ns4:_="">
     <xsd:import namespace="af3562f8-1dc7-4d38-9a22-b1ef0b3f48d9"/>
@@ -3924,26 +5555,28 @@
 </ct:contentTypeSchema>
 </file>
 
-<file path=customXml/item2.xml><?xml version="1.0" encoding="utf-8"?>
-<p:properties xmlns:p="http://schemas.microsoft.com/office/2006/metadata/properties" xmlns:xsi="http://www.w3.org/2001/XMLSchema-instance" xmlns:pc="http://schemas.microsoft.com/office/infopath/2007/PartnerControls">
-  <documentManagement/>
-</p:properties>
-</file>
-
-<file path=customXml/item3.xml><?xml version="1.0" encoding="utf-8"?>
-<?mso-contentType ?>
-<FormTemplates xmlns="http://schemas.microsoft.com/sharepoint/v3/contenttype/forms">
-  <Display>DocumentLibraryForm</Display>
-  <Edit>DocumentLibraryForm</Edit>
-  <New>DocumentLibraryForm</New>
-</FormTemplates>
-</file>
-
 <file path=customXml/item4.xml><?xml version="1.0" encoding="utf-8"?>
 <b:Sources xmlns:b="http://schemas.openxmlformats.org/officeDocument/2006/bibliography" xmlns="http://schemas.openxmlformats.org/officeDocument/2006/bibliography" SelectedStyle="\APASixthEditionOfficeOnline.xsl" StyleName="APA" Version="6"/>
 </file>
 
 <file path=customXml/itemProps1.xml><?xml version="1.0" encoding="utf-8"?>
+<ds:datastoreItem xmlns:ds="http://schemas.openxmlformats.org/officeDocument/2006/customXml" ds:itemID="{3303432D-81E0-4E30-81FA-2EA1CE57641C}">
+  <ds:schemaRefs>
+    <ds:schemaRef ds:uri="http://schemas.microsoft.com/office/2006/metadata/properties"/>
+    <ds:schemaRef ds:uri="http://schemas.microsoft.com/office/infopath/2007/PartnerControls"/>
+  </ds:schemaRefs>
+</ds:datastoreItem>
+</file>
+
+<file path=customXml/itemProps2.xml><?xml version="1.0" encoding="utf-8"?>
+<ds:datastoreItem xmlns:ds="http://schemas.openxmlformats.org/officeDocument/2006/customXml" ds:itemID="{7C805474-8A8A-41D9-AD43-6A34400A1A72}">
+  <ds:schemaRefs>
+    <ds:schemaRef ds:uri="http://schemas.microsoft.com/sharepoint/v3/contenttype/forms"/>
+  </ds:schemaRefs>
+</ds:datastoreItem>
+</file>
+
+<file path=customXml/itemProps3.xml><?xml version="1.0" encoding="utf-8"?>
 <ds:datastoreItem xmlns:ds="http://schemas.openxmlformats.org/officeDocument/2006/customXml" ds:itemID="{E914C93E-D71A-4DB8-81D9-2E4265406EF0}">
   <ds:schemaRefs>
     <ds:schemaRef ds:uri="http://schemas.microsoft.com/office/2006/metadata/contentType"/>
@@ -3962,25 +5595,8 @@
 </ds:datastoreItem>
 </file>
 
-<file path=customXml/itemProps2.xml><?xml version="1.0" encoding="utf-8"?>
-<ds:datastoreItem xmlns:ds="http://schemas.openxmlformats.org/officeDocument/2006/customXml" ds:itemID="{3303432D-81E0-4E30-81FA-2EA1CE57641C}">
-  <ds:schemaRefs>
-    <ds:schemaRef ds:uri="http://schemas.microsoft.com/office/2006/metadata/properties"/>
-    <ds:schemaRef ds:uri="http://schemas.microsoft.com/office/infopath/2007/PartnerControls"/>
-  </ds:schemaRefs>
-</ds:datastoreItem>
-</file>
-
-<file path=customXml/itemProps3.xml><?xml version="1.0" encoding="utf-8"?>
-<ds:datastoreItem xmlns:ds="http://schemas.openxmlformats.org/officeDocument/2006/customXml" ds:itemID="{7C805474-8A8A-41D9-AD43-6A34400A1A72}">
-  <ds:schemaRefs>
-    <ds:schemaRef ds:uri="http://schemas.microsoft.com/sharepoint/v3/contenttype/forms"/>
-  </ds:schemaRefs>
-</ds:datastoreItem>
-</file>
-
 <file path=customXml/itemProps4.xml><?xml version="1.0" encoding="utf-8"?>
-<ds:datastoreItem xmlns:ds="http://schemas.openxmlformats.org/officeDocument/2006/customXml" ds:itemID="{DCA77A7D-65B2-4279-A96E-6554B406A40F}">
+<ds:datastoreItem xmlns:ds="http://schemas.openxmlformats.org/officeDocument/2006/customXml" ds:itemID="{1717FC40-1F32-4A1D-8F4C-BA22F6C64619}">
   <ds:schemaRefs>
     <ds:schemaRef ds:uri="http://schemas.openxmlformats.org/officeDocument/2006/bibliography"/>
   </ds:schemaRefs>

</xml_diff>